<commit_message>
this changes file structure and a start on the ethics form, the wire frames are almost complete but need to make questioaire on MS forms
</commit_message>
<xml_diff>
--- a/Ethics/YourEthics/03. Form B_v1.docx
+++ b/Ethics/YourEthics/03. Form B_v1.docx
@@ -264,6 +264,7 @@
             <w:pPr>
               <w:rPr>
                 <w:rFonts w:ascii="Calibri" w:hAnsi="Calibri"/>
+                <w:color w:val="EE0000"/>
               </w:rPr>
             </w:pPr>
             <w:r>
@@ -286,6 +287,19 @@
                 <w:color w:val="EE0000"/>
               </w:rPr>
               <w:t>, e.g., Evaluating the Effectiveness of a Mobile-Based Diabetes Intervention with Users</w:t>
+            </w:r>
+          </w:p>
+          <w:p>
+            <w:pPr>
+              <w:rPr>
+                <w:rFonts w:ascii="Calibri" w:hAnsi="Calibri"/>
+              </w:rPr>
+            </w:pPr>
+            <w:r>
+              <w:rPr>
+                <w:rFonts w:ascii="Calibri" w:hAnsi="Calibri"/>
+              </w:rPr>
+              <w:t>Evaluating Voting Application Design and Assessing how comfortable users are with data storage</w:t>
             </w:r>
           </w:p>
         </w:tc>
@@ -743,6 +757,7 @@
               <w:rPr>
                 <w:rFonts w:ascii="Calibri" w:hAnsi="Calibri"/>
               </w:rPr>
+              <w:lastRenderedPageBreak/>
               <w:t xml:space="preserve">1a. </w:t>
             </w:r>
             <w:r>
@@ -857,15 +872,7 @@
                 <w:rFonts w:ascii="Calibri" w:hAnsi="Calibri"/>
                 <w:color w:val="EE0000"/>
               </w:rPr>
-              <w:t xml:space="preserve"> description of what your project is about. You can most probably use the first paragraph </w:t>
-            </w:r>
-            <w:r>
-              <w:rPr>
-                <w:rFonts w:ascii="Calibri" w:hAnsi="Calibri"/>
-                <w:color w:val="EE0000"/>
-              </w:rPr>
-              <w:lastRenderedPageBreak/>
-              <w:t xml:space="preserve">of your Interim Report here, e.g., which states what problem your project seeks to address. </w:t>
+              <w:t xml:space="preserve"> description of what your project is about. You can most probably use the first paragraph of your Interim Report here, e.g., which states what problem your project seeks to address. </w:t>
             </w:r>
             <w:r>
               <w:rPr>
@@ -873,6 +880,102 @@
                 <w:color w:val="EE0000"/>
               </w:rPr>
               <w:t xml:space="preserve">Where applicable, if you have identified any major references related to your project, you can include those here. </w:t>
+            </w:r>
+          </w:p>
+          <w:p>
+            <w:pPr>
+              <w:pStyle w:val="NormalWeb"/>
+              <w:spacing w:after="0" w:afterAutospacing="0"/>
+              <w:rPr>
+                <w:rFonts w:ascii="Calibri" w:hAnsi="Calibri" w:cs="Calibri"/>
+                <w:color w:val="00B050"/>
+                <w:sz w:val="22"/>
+                <w:szCs w:val="22"/>
+              </w:rPr>
+            </w:pPr>
+            <w:r>
+              <w:rPr>
+                <w:rFonts w:ascii="Calibri" w:hAnsi="Calibri" w:cs="Calibri"/>
+                <w:color w:val="00B050"/>
+                <w:sz w:val="22"/>
+                <w:szCs w:val="22"/>
+              </w:rPr>
+              <w:t>This project addresses three key issues within the UK electoral system, including voter impersonation, ballot tampering, and slow vote counting [15] [14]. The UK continues to rely heavily on paper ballots and manual counting, a voting system that has changed very little since 1888 (Electoral Commission, 2025; Open Rights Group, 2025) [18]. While confirmed cases of postal vote impersonation are reported to be very low, with under 1000 being convicted between 2008 to 2013, the current system makes impersonation difficult to detect or prove [14]. This is due to voters typically being identified only by name, address and signature [14]. Ballot tampering is also a concern due to the physical handling of paper ballots, particularly during transportation and counting [14]. Although safeguards exist, reliance on human handling introduces the possibility of error or misconduct [14]. Additionally, manual counting of millions of ballots is time consuming, with recounts in close elections further delaying results, increasing costs and creating uncertainty that can lead to challenges to electoral integrity [15].</w:t>
+            </w:r>
+          </w:p>
+          <w:p>
+            <w:pPr>
+              <w:pStyle w:val="NormalWeb"/>
+              <w:spacing w:after="0" w:afterAutospacing="0"/>
+              <w:rPr>
+                <w:rFonts w:ascii="Calibri" w:hAnsi="Calibri" w:cs="Calibri"/>
+                <w:color w:val="00B050"/>
+                <w:sz w:val="22"/>
+                <w:szCs w:val="22"/>
+              </w:rPr>
+            </w:pPr>
+            <w:r>
+              <w:rPr>
+                <w:rFonts w:ascii="Calibri" w:hAnsi="Calibri" w:cs="Calibri"/>
+                <w:color w:val="00B050"/>
+                <w:sz w:val="22"/>
+                <w:szCs w:val="22"/>
+              </w:rPr>
+              <w:t>The user centred activity will focus on</w:t>
+            </w:r>
+            <w:r>
+              <w:rPr>
+                <w:rFonts w:ascii="Calibri" w:hAnsi="Calibri" w:cs="Calibri"/>
+                <w:color w:val="00B050"/>
+                <w:sz w:val="22"/>
+                <w:szCs w:val="22"/>
+              </w:rPr>
+              <w:t xml:space="preserve">, </w:t>
+            </w:r>
+            <w:r>
+              <w:rPr>
+                <w:rFonts w:ascii="Calibri" w:hAnsi="Calibri" w:cs="Calibri"/>
+                <w:color w:val="00B050"/>
+                <w:sz w:val="22"/>
+                <w:szCs w:val="22"/>
+              </w:rPr>
+              <w:t>recording the participants opinion on the applications usability</w:t>
+            </w:r>
+            <w:r>
+              <w:rPr>
+                <w:rFonts w:ascii="Calibri" w:hAnsi="Calibri" w:cs="Calibri"/>
+                <w:color w:val="00B050"/>
+                <w:sz w:val="22"/>
+                <w:szCs w:val="22"/>
+              </w:rPr>
+              <w:t xml:space="preserve"> and </w:t>
+            </w:r>
+            <w:r>
+              <w:rPr>
+                <w:rFonts w:ascii="Calibri" w:hAnsi="Calibri" w:cs="Calibri"/>
+                <w:color w:val="00B050"/>
+                <w:sz w:val="22"/>
+                <w:szCs w:val="22"/>
+              </w:rPr>
+              <w:t>recording the participants opinion on how their data is stored</w:t>
+            </w:r>
+            <w:r>
+              <w:rPr>
+                <w:rFonts w:ascii="Calibri" w:hAnsi="Calibri" w:cs="Calibri"/>
+                <w:color w:val="00B050"/>
+                <w:sz w:val="22"/>
+                <w:szCs w:val="22"/>
+              </w:rPr>
+              <w:t xml:space="preserve">. This will be achieved using story board which will show the user how the application is going to look and flow. The participant after following steps to navigate through the story board will then complete a questionnaire. Most of the questions will relate to the application and its usability, a couple will then be used to gather how the participants feel about personal information like biometric data </w:t>
+            </w:r>
+            <w:r>
+              <w:rPr>
+                <w:rFonts w:ascii="Calibri" w:hAnsi="Calibri" w:cs="Calibri"/>
+                <w:color w:val="00B050"/>
+                <w:sz w:val="22"/>
+                <w:szCs w:val="22"/>
+              </w:rPr>
+              <w:t xml:space="preserve">being stored. </w:t>
             </w:r>
           </w:p>
           <w:p>
@@ -1010,6 +1113,30 @@
             <w:pPr>
               <w:rPr>
                 <w:rFonts w:ascii="Calibri" w:hAnsi="Calibri"/>
+                <w:color w:val="00B050"/>
+              </w:rPr>
+            </w:pPr>
+            <w:r>
+              <w:rPr>
+                <w:rFonts w:ascii="Calibri" w:hAnsi="Calibri"/>
+                <w:color w:val="00B050"/>
+              </w:rPr>
+              <w:t>Seeking human participants is necessary as an outside perspective will show flow issues with the application that a developer would not see. Also issues with intuitive use, as a developer knows how it works and is blind to obvious issues.</w:t>
+            </w:r>
+          </w:p>
+          <w:p>
+            <w:pPr>
+              <w:rPr>
+                <w:rFonts w:ascii="Calibri" w:hAnsi="Calibri"/>
+                <w:color w:val="EE0000"/>
+              </w:rPr>
+            </w:pPr>
+          </w:p>
+          <w:p>
+            <w:pPr>
+              <w:rPr>
+                <w:rFonts w:ascii="Calibri" w:hAnsi="Calibri"/>
+                <w:iCs/>
                 <w:color w:val="EE0000"/>
               </w:rPr>
             </w:pPr>
@@ -1102,14 +1229,65 @@
                 <w:color w:val="EE0000"/>
               </w:rPr>
             </w:pPr>
-            <w:r>
+          </w:p>
+          <w:p>
+            <w:pPr>
+              <w:rPr>
+                <w:rFonts w:ascii="Calibri" w:hAnsi="Calibri"/>
+                <w:color w:val="00B050"/>
+              </w:rPr>
+            </w:pPr>
+            <w:r>
+              <w:rPr>
+                <w:rFonts w:ascii="Calibri" w:hAnsi="Calibri"/>
+                <w:color w:val="00B050"/>
+              </w:rPr>
+              <w:t xml:space="preserve">Research question </w:t>
+            </w:r>
+            <w:r>
+              <w:rPr>
+                <w:rFonts w:ascii="Calibri" w:hAnsi="Calibri"/>
+                <w:color w:val="00B050"/>
+              </w:rPr>
+              <w:br/>
+            </w:r>
+            <w:r>
+              <w:rPr>
+                <w:rFonts w:ascii="Calibri" w:hAnsi="Calibri"/>
+                <w:color w:val="00B050"/>
+              </w:rPr>
+              <w:t>How effectively can fingerprint-based biometric authentication and encrypted database architecture improve the security and integrity of an electronic voting system for</w:t>
+            </w:r>
+            <w:r>
+              <w:rPr>
+                <w:rFonts w:ascii="Calibri" w:hAnsi="Calibri"/>
+                <w:color w:val="00B050"/>
+              </w:rPr>
+              <w:t xml:space="preserve"> </w:t>
+            </w:r>
+            <w:r>
+              <w:rPr>
+                <w:rFonts w:ascii="Calibri" w:hAnsi="Calibri"/>
+                <w:color w:val="00B050"/>
+              </w:rPr>
+              <w:t>eligible UK voters aged 18–65</w:t>
+            </w:r>
+            <w:r>
+              <w:rPr>
+                <w:rFonts w:ascii="Calibri" w:hAnsi="Calibri"/>
+                <w:color w:val="00B050"/>
+              </w:rPr>
+              <w:t>?</w:t>
+            </w:r>
+          </w:p>
+          <w:p>
+            <w:pPr>
               <w:rPr>
                 <w:rFonts w:ascii="Calibri" w:hAnsi="Calibri"/>
                 <w:iCs/>
                 <w:color w:val="EE0000"/>
               </w:rPr>
-              <w:t>Having completed the above, you can also include the following:</w:t>
-            </w:r>
+            </w:pPr>
           </w:p>
           <w:p>
             <w:pPr>
@@ -1120,83 +1298,66 @@
             </w:pPr>
             <w:r>
               <w:rPr>
+                <w:rFonts w:ascii="Calibri" w:hAnsi="Calibri" w:cs="Calibri"/>
+              </w:rPr>
+              <w:t>Oluwafemi</w:t>
+            </w:r>
+            <w:r>
+              <w:rPr>
+                <w:rFonts w:ascii="Calibri" w:hAnsi="Calibri" w:cs="Calibri"/>
+                <w:b/>
+                <w:bCs/>
+              </w:rPr>
+              <w:t xml:space="preserve"> </w:t>
+            </w:r>
+            <w:r>
+              <w:rPr>
+                <w:rFonts w:ascii="Calibri" w:hAnsi="Calibri" w:cs="Calibri"/>
+              </w:rPr>
+              <w:t>Samuel</w:t>
+            </w:r>
+            <w:r>
+              <w:rPr>
                 <w:rFonts w:ascii="Calibri" w:hAnsi="Calibri"/>
                 <w:iCs/>
-                <w:color w:val="EE0000"/>
-              </w:rPr>
-              <w:t>Your Supervisor’s Name</w:t>
+              </w:rPr>
+              <w:t xml:space="preserve">, Chief Investigator, is a </w:t>
             </w:r>
             <w:r>
               <w:rPr>
                 <w:rFonts w:ascii="Calibri" w:hAnsi="Calibri"/>
                 <w:iCs/>
               </w:rPr>
-              <w:t xml:space="preserve">, Chief Investigator, is a </w:t>
+              <w:t>Lecturer/Senior Lecturer/Professor in Computing at the University of Dundee who will supervise the work being conducted</w:t>
             </w:r>
             <w:r>
               <w:rPr>
                 <w:rFonts w:ascii="Calibri" w:hAnsi="Calibri"/>
                 <w:iCs/>
               </w:rPr>
-              <w:t>Lecturer/Senior Lecturer/Professor in Computing at the University of Dundee who will supervise the work being conducted</w:t>
-            </w:r>
-            <w:r>
+              <w:t>.</w:t>
+            </w:r>
+          </w:p>
+          <w:p>
+            <w:pPr>
               <w:rPr>
                 <w:rFonts w:ascii="Calibri" w:hAnsi="Calibri"/>
                 <w:iCs/>
               </w:rPr>
-              <w:t>.</w:t>
-            </w:r>
-          </w:p>
-          <w:p>
-            <w:pPr>
+            </w:pPr>
+            <w:r>
               <w:rPr>
                 <w:rFonts w:ascii="Calibri" w:hAnsi="Calibri"/>
                 <w:iCs/>
               </w:rPr>
-            </w:pPr>
+              <w:t>Alexander Gordon</w:t>
+            </w:r>
             <w:r>
               <w:rPr>
                 <w:rFonts w:ascii="Calibri" w:hAnsi="Calibri"/>
                 <w:iCs/>
-                <w:color w:val="EE0000"/>
-              </w:rPr>
-              <w:t>Your Name</w:t>
-            </w:r>
-            <w:r>
-              <w:rPr>
-                <w:rFonts w:ascii="Calibri" w:hAnsi="Calibri"/>
-                <w:iCs/>
-              </w:rPr>
-              <w:t xml:space="preserve">, Principal Investigator, is a 4th year </w:t>
-            </w:r>
-            <w:r>
-              <w:rPr>
-                <w:rFonts w:ascii="Calibri" w:hAnsi="Calibri"/>
-                <w:iCs/>
-              </w:rPr>
-              <w:t>Computing</w:t>
-            </w:r>
-            <w:r>
-              <w:rPr>
-                <w:rFonts w:ascii="Calibri" w:hAnsi="Calibri"/>
-                <w:iCs/>
-              </w:rPr>
-              <w:t xml:space="preserve"> student carrying </w:t>
-            </w:r>
-            <w:r>
-              <w:rPr>
-                <w:rFonts w:ascii="Calibri" w:hAnsi="Calibri"/>
-                <w:iCs/>
-              </w:rPr>
-              <w:t>their</w:t>
-            </w:r>
-            <w:r>
-              <w:rPr>
-                <w:rFonts w:ascii="Calibri" w:hAnsi="Calibri"/>
-                <w:iCs/>
-              </w:rPr>
-              <w:t xml:space="preserve"> final project under the supervision of the CI.</w:t>
+              </w:rPr>
+              <w:t>, Principal Investigator, is a 4th year Computing student carrying their final project under the supervision of the CI.</w:t>
             </w:r>
           </w:p>
         </w:tc>
@@ -1208,6 +1369,9 @@
           </w:tcPr>
           <w:p>
             <w:pPr>
+              <w:tabs>
+                <w:tab w:val="left" w:pos="5146"/>
+              </w:tabs>
               <w:rPr>
                 <w:rFonts w:ascii="Calibri" w:hAnsi="Calibri"/>
               </w:rPr>
@@ -1231,228 +1395,143 @@
               </w:rPr>
               <w:t>What are the aims and objectives of the project?</w:t>
             </w:r>
-          </w:p>
-          <w:p>
-            <w:pPr>
-              <w:rPr>
-                <w:rFonts w:ascii="Calibri" w:hAnsi="Calibri"/>
-                <w:color w:val="EE0000"/>
-              </w:rPr>
-            </w:pPr>
-            <w:r>
-              <w:rPr>
-                <w:rFonts w:ascii="Calibri" w:hAnsi="Calibri"/>
-                <w:color w:val="EE0000"/>
-              </w:rPr>
-              <w:t xml:space="preserve">You can reiterate the main aims and objectives of your project here, with an emphasis on your ‘research’ question. </w:t>
-            </w:r>
-          </w:p>
-          <w:p>
-            <w:pPr>
-              <w:rPr>
-                <w:rFonts w:ascii="Calibri" w:hAnsi="Calibri"/>
-                <w:color w:val="EE0000"/>
-              </w:rPr>
-            </w:pPr>
-            <w:r>
-              <w:rPr>
-                <w:rFonts w:ascii="Calibri" w:hAnsi="Calibri"/>
-                <w:color w:val="EE0000"/>
-              </w:rPr>
-              <w:t>Here’s a generic example that you may be able to customise to your own needs:</w:t>
-            </w:r>
-          </w:p>
-          <w:p>
-            <w:pPr>
-              <w:rPr>
-                <w:rFonts w:ascii="Calibri" w:hAnsi="Calibri"/>
-              </w:rPr>
-            </w:pPr>
-            <w:r>
-              <w:rPr>
-                <w:rFonts w:ascii="Calibri" w:hAnsi="Calibri"/>
-              </w:rPr>
-              <w:t>The aim of this project is to design, develop, and evaluate a [Type of Software, e.g., web application] that addresses the challenges of [Specific Problem] for [Target User Group] by employing a user-cent</w:t>
-            </w:r>
-            <w:r>
-              <w:rPr>
-                <w:rFonts w:ascii="Calibri" w:hAnsi="Calibri"/>
-              </w:rPr>
-              <w:t>re</w:t>
-            </w:r>
-            <w:r>
-              <w:rPr>
-                <w:rFonts w:ascii="Calibri" w:hAnsi="Calibri"/>
-              </w:rPr>
-              <w:t>d design methodology.</w:t>
-            </w:r>
-          </w:p>
-          <w:p>
-            <w:pPr>
-              <w:rPr>
-                <w:rFonts w:ascii="Calibri" w:hAnsi="Calibri"/>
-              </w:rPr>
-            </w:pPr>
-            <w:r>
-              <w:rPr>
-                <w:rFonts w:ascii="Calibri" w:hAnsi="Calibri"/>
-              </w:rPr>
-              <w:t>To achieve this aim, the following objectives will be met:</w:t>
-            </w:r>
-          </w:p>
-          <w:p>
-            <w:pPr>
+            <w:r>
+              <w:rPr>
+                <w:rFonts w:ascii="Calibri" w:hAnsi="Calibri"/>
+              </w:rPr>
+              <w:tab/>
+            </w:r>
+          </w:p>
+          <w:p>
+            <w:pPr>
+              <w:pStyle w:val="NormalWeb"/>
+              <w:spacing w:after="0" w:afterAutospacing="0"/>
+              <w:rPr>
+                <w:rFonts w:ascii="Calibri" w:hAnsi="Calibri" w:cs="Calibri"/>
+                <w:color w:val="00B050"/>
+              </w:rPr>
+            </w:pPr>
+            <w:r>
+              <w:rPr>
+                <w:rFonts w:ascii="Calibri" w:hAnsi="Calibri" w:cs="Calibri"/>
+                <w:color w:val="00B050"/>
+              </w:rPr>
+              <w:t xml:space="preserve">The aim of this project is to explore and design an electronic voting system that strengthens voter authentication through biometric verification. It also aims to protect user information using encryption. This will address the issues of ballot tampering and the voter impersonation while eliminating delays in ballot counting. </w:t>
+            </w:r>
+          </w:p>
+          <w:p>
+            <w:pPr>
+              <w:pStyle w:val="ListParagraph"/>
               <w:numPr>
                 <w:ilvl w:val="0"/>
-                <w:numId w:val="16"/>
+                <w:numId w:val="27"/>
               </w:numPr>
-              <w:rPr>
-                <w:rFonts w:ascii="Calibri" w:hAnsi="Calibri"/>
-              </w:rPr>
-            </w:pPr>
-            <w:r>
-              <w:rPr>
-                <w:rFonts w:ascii="Calibri" w:hAnsi="Calibri"/>
-                <w:b/>
-                <w:bCs/>
-              </w:rPr>
-              <w:lastRenderedPageBreak/>
-              <w:t>Requiremen</w:t>
-            </w:r>
-            <w:r>
-              <w:rPr>
-                <w:rFonts w:ascii="Calibri" w:hAnsi="Calibri"/>
-                <w:b/>
-                <w:bCs/>
-              </w:rPr>
-              <w:t>ts</w:t>
-            </w:r>
-            <w:r>
-              <w:rPr>
-                <w:rFonts w:ascii="Calibri" w:hAnsi="Calibri"/>
-                <w:b/>
-                <w:bCs/>
-              </w:rPr>
-              <w:t>:</w:t>
-            </w:r>
-            <w:r>
-              <w:rPr>
-                <w:rFonts w:ascii="Calibri" w:hAnsi="Calibri"/>
-              </w:rPr>
-              <w:t xml:space="preserve"> To conduct research and requirements gathering to identify the core needs and pain points of [Target Users].</w:t>
-            </w:r>
-          </w:p>
-          <w:p>
-            <w:pPr>
+              <w:spacing w:after="0" w:line="240" w:lineRule="auto"/>
+              <w:rPr>
+                <w:rFonts w:ascii="Calibri" w:hAnsi="Calibri" w:cs="Calibri"/>
+                <w:color w:val="00B050"/>
+              </w:rPr>
+            </w:pPr>
+            <w:r>
+              <w:rPr>
+                <w:rFonts w:ascii="Calibri" w:hAnsi="Calibri" w:cs="Calibri"/>
+                <w:color w:val="00B050"/>
+              </w:rPr>
+              <w:t>To evaluate and select a biometric authentication technology that balances cost-effectiveness with accuracy, ensuring a False Acceptance Rate (FAR) below 0.1% to minimise voter impersonation risks.</w:t>
+            </w:r>
+          </w:p>
+          <w:p>
+            <w:pPr>
+              <w:pStyle w:val="ListParagraph"/>
               <w:numPr>
                 <w:ilvl w:val="0"/>
-                <w:numId w:val="16"/>
+                <w:numId w:val="27"/>
               </w:numPr>
-              <w:rPr>
-                <w:rFonts w:ascii="Calibri" w:hAnsi="Calibri"/>
-              </w:rPr>
-            </w:pPr>
-            <w:r>
-              <w:rPr>
-                <w:rFonts w:ascii="Calibri" w:hAnsi="Calibri"/>
-                <w:b/>
-                <w:bCs/>
-              </w:rPr>
-              <w:t>Iterative Prototyping:</w:t>
-            </w:r>
-            <w:r>
-              <w:rPr>
-                <w:rFonts w:ascii="Calibri" w:hAnsi="Calibri"/>
-              </w:rPr>
-              <w:t xml:space="preserve"> To design and develop a [Low/High] fidelity prototype that implements [Key Feature 1] and [Key Feature 2].</w:t>
-            </w:r>
-          </w:p>
-          <w:p>
-            <w:pPr>
+              <w:spacing w:after="0" w:line="240" w:lineRule="auto"/>
+              <w:rPr>
+                <w:rFonts w:ascii="Calibri" w:hAnsi="Calibri" w:cs="Calibri"/>
+                <w:color w:val="00B050"/>
+              </w:rPr>
+            </w:pPr>
+            <w:r>
+              <w:rPr>
+                <w:rFonts w:ascii="Calibri" w:hAnsi="Calibri" w:cs="Calibri"/>
+                <w:color w:val="00B050"/>
+              </w:rPr>
+              <w:t>To design and implement a secure database architecture using deterministic searchable indexing and multi-layered encryption (symmetric and deterministic) that protects voter data from unauthorized access while maintaining system functionality.</w:t>
+            </w:r>
+          </w:p>
+          <w:p>
+            <w:pPr>
+              <w:pStyle w:val="ListParagraph"/>
               <w:numPr>
                 <w:ilvl w:val="0"/>
-                <w:numId w:val="16"/>
+                <w:numId w:val="27"/>
               </w:numPr>
-              <w:rPr>
-                <w:rFonts w:ascii="Calibri" w:hAnsi="Calibri"/>
-              </w:rPr>
-            </w:pPr>
-            <w:r>
-              <w:rPr>
-                <w:rFonts w:ascii="Calibri" w:hAnsi="Calibri"/>
-                <w:b/>
-                <w:bCs/>
-              </w:rPr>
-              <w:t>User Validation:</w:t>
-            </w:r>
-            <w:r>
-              <w:rPr>
-                <w:rFonts w:ascii="Calibri" w:hAnsi="Calibri"/>
-              </w:rPr>
-              <w:t xml:space="preserve"> To perform structured user testing to assess the usability, functionality, and effectiveness of the proposed solution.</w:t>
-            </w:r>
-          </w:p>
-          <w:p>
-            <w:pPr>
+              <w:spacing w:after="0" w:line="240" w:lineRule="auto"/>
+              <w:rPr>
+                <w:rFonts w:ascii="Calibri" w:hAnsi="Calibri" w:cs="Calibri"/>
+                <w:color w:val="00B050"/>
+              </w:rPr>
+            </w:pPr>
+            <w:r>
+              <w:rPr>
+                <w:rFonts w:ascii="Calibri" w:hAnsi="Calibri" w:cs="Calibri"/>
+                <w:color w:val="00B050"/>
+              </w:rPr>
+              <w:t>To develop a biometric voter authentication mechanism that prevents duplicate voting by recording successful authentications in an encrypted, tamper-resistant audit trail.</w:t>
+            </w:r>
+          </w:p>
+          <w:p>
+            <w:pPr>
+              <w:pStyle w:val="ListParagraph"/>
               <w:numPr>
                 <w:ilvl w:val="0"/>
-                <w:numId w:val="16"/>
+                <w:numId w:val="27"/>
               </w:numPr>
-              <w:rPr>
-                <w:rFonts w:ascii="Calibri" w:hAnsi="Calibri"/>
-              </w:rPr>
-            </w:pPr>
-            <w:r>
-              <w:rPr>
-                <w:rFonts w:ascii="Calibri" w:hAnsi="Calibri"/>
-                <w:b/>
-                <w:bCs/>
-              </w:rPr>
-              <w:t>Critical Evaluation:</w:t>
-            </w:r>
-            <w:r>
-              <w:rPr>
-                <w:rFonts w:ascii="Calibri" w:hAnsi="Calibri"/>
-              </w:rPr>
-              <w:t xml:space="preserve"> To evaluate the final product against the initial requirements and research question to determine its success and identify areas for future development.</w:t>
-            </w:r>
-          </w:p>
-          <w:p>
-            <w:pPr>
-              <w:numPr>
-                <w:ilvl w:val="0"/>
-                <w:numId w:val="16"/>
-              </w:numPr>
-              <w:rPr>
-                <w:rFonts w:ascii="Calibri" w:hAnsi="Calibri"/>
-              </w:rPr>
-            </w:pPr>
-            <w:r>
-              <w:rPr>
-                <w:rFonts w:ascii="Calibri" w:hAnsi="Calibri"/>
-                <w:b/>
-                <w:bCs/>
-              </w:rPr>
-              <w:t>Ethical Compliance and Documentation</w:t>
-            </w:r>
-            <w:r>
-              <w:rPr>
-                <w:rFonts w:ascii="Calibri" w:hAnsi="Calibri"/>
-              </w:rPr>
-              <w:t>: To ensure adherence to the relevant ethical procedures</w:t>
-            </w:r>
-            <w:r>
-              <w:rPr>
-                <w:rFonts w:ascii="Calibri" w:hAnsi="Calibri"/>
-              </w:rPr>
-              <w:t xml:space="preserve"> in the completion of the above.</w:t>
-            </w:r>
-            <w:r>
-              <w:rPr>
-                <w:rFonts w:ascii="Calibri" w:hAnsi="Calibri"/>
-              </w:rPr>
-              <w:t xml:space="preserve"> </w:t>
-            </w:r>
+              <w:spacing w:after="0" w:line="240" w:lineRule="auto"/>
+              <w:rPr>
+                <w:rFonts w:ascii="Calibri" w:hAnsi="Calibri" w:cs="Calibri"/>
+                <w:color w:val="00B050"/>
+              </w:rPr>
+            </w:pPr>
+            <w:r>
+              <w:rPr>
+                <w:rFonts w:ascii="Calibri" w:hAnsi="Calibri" w:cs="Calibri"/>
+                <w:color w:val="00B050"/>
+              </w:rPr>
+              <w:t>To implement secure data transmission protocols using TLS and certificate pinning between the voting application, biometric devices, and database servers to prevent man-in-the-middle attacks and data interception.</w:t>
+            </w:r>
+          </w:p>
+          <w:p>
+            <w:pPr>
+              <w:tabs>
+                <w:tab w:val="left" w:pos="5146"/>
+              </w:tabs>
+              <w:rPr>
+                <w:rFonts w:ascii="Calibri" w:hAnsi="Calibri"/>
+              </w:rPr>
+            </w:pPr>
+          </w:p>
+          <w:p>
+            <w:pPr>
+              <w:tabs>
+                <w:tab w:val="left" w:pos="5146"/>
+              </w:tabs>
+              <w:rPr>
+                <w:rFonts w:ascii="Calibri" w:hAnsi="Calibri"/>
+              </w:rPr>
+            </w:pPr>
+          </w:p>
+          <w:p>
+            <w:pPr>
+              <w:tabs>
+                <w:tab w:val="left" w:pos="5146"/>
+              </w:tabs>
+              <w:rPr>
+                <w:rFonts w:ascii="Calibri" w:hAnsi="Calibri"/>
+              </w:rPr>
+            </w:pPr>
           </w:p>
           <w:p>
             <w:pPr>
@@ -1549,6 +1628,44 @@
           </w:p>
           <w:p>
             <w:pPr>
+              <w:ind w:left="360"/>
+              <w:rPr>
+                <w:color w:val="00B050"/>
+              </w:rPr>
+            </w:pPr>
+            <w:r>
+              <w:rPr>
+                <w:color w:val="00B050"/>
+              </w:rPr>
+              <w:t>The activity is an early</w:t>
+            </w:r>
+            <w:r>
+              <w:rPr>
+                <w:color w:val="00B050"/>
+              </w:rPr>
+              <w:t xml:space="preserve"> </w:t>
+            </w:r>
+            <w:r>
+              <w:rPr>
+                <w:color w:val="00B050"/>
+              </w:rPr>
+              <w:t>user</w:t>
+            </w:r>
+            <w:r>
+              <w:rPr>
+                <w:color w:val="00B050"/>
+              </w:rPr>
+              <w:t xml:space="preserve"> </w:t>
+            </w:r>
+            <w:r>
+              <w:rPr>
+                <w:color w:val="00B050"/>
+              </w:rPr>
+              <w:t>centred software evaluation focused on usability and perceived security.</w:t>
+            </w:r>
+          </w:p>
+          <w:p>
+            <w:pPr>
               <w:pStyle w:val="ListParagraph"/>
               <w:numPr>
                 <w:ilvl w:val="0"/>
@@ -1567,6 +1684,46 @@
           </w:p>
           <w:p>
             <w:pPr>
+              <w:ind w:left="360"/>
+              <w:rPr>
+                <w:color w:val="00B050"/>
+              </w:rPr>
+            </w:pPr>
+            <w:r>
+              <w:rPr>
+                <w:color w:val="00B050"/>
+              </w:rPr>
+              <w:t>The study will use a story board and a questionnaire. Firstly, a participant will review a paper story board</w:t>
+            </w:r>
+            <w:r>
+              <w:rPr>
+                <w:color w:val="00B050"/>
+              </w:rPr>
+              <w:t xml:space="preserve"> that details the screens a voter will see when trying to vote. The user will be given tasks to be complete</w:t>
+            </w:r>
+            <w:r>
+              <w:rPr>
+                <w:color w:val="00B050"/>
+              </w:rPr>
+              <w:t xml:space="preserve"> while using the storyboard. After completing the story board participants will complete an electronic questionnaire on Microsoft Forms. This will gather feedback on the usability and clarity of the application </w:t>
+            </w:r>
+            <w:r>
+              <w:rPr>
+                <w:color w:val="00B050"/>
+              </w:rPr>
+              <w:t xml:space="preserve">while also gathering feelings on storing personal information like biometric data. </w:t>
+            </w:r>
+          </w:p>
+          <w:p>
+            <w:pPr>
+              <w:pStyle w:val="ListParagraph"/>
+              <w:rPr>
+                <w:color w:val="EE0000"/>
+              </w:rPr>
+            </w:pPr>
+          </w:p>
+          <w:p>
+            <w:pPr>
               <w:pStyle w:val="ListParagraph"/>
               <w:numPr>
                 <w:ilvl w:val="0"/>
@@ -1585,6 +1742,19 @@
           </w:p>
           <w:p>
             <w:pPr>
+              <w:rPr>
+                <w:color w:val="00B050"/>
+              </w:rPr>
+            </w:pPr>
+            <w:r>
+              <w:rPr>
+                <w:color w:val="00B050"/>
+              </w:rPr>
+              <w:t xml:space="preserve">        Activities will be performed in-person </w:t>
+            </w:r>
+          </w:p>
+          <w:p>
+            <w:pPr>
               <w:pStyle w:val="ListParagraph"/>
               <w:numPr>
                 <w:ilvl w:val="0"/>
@@ -1660,32 +1830,68 @@
               <w:pStyle w:val="ListParagraph"/>
               <w:numPr>
                 <w:ilvl w:val="0"/>
-                <w:numId w:val="22"/>
+                <w:numId w:val="28"/>
               </w:numPr>
               <w:rPr>
-                <w:color w:val="EE0000"/>
-              </w:rPr>
-            </w:pPr>
-            <w:r>
-              <w:rPr>
-                <w:color w:val="EE0000"/>
-              </w:rPr>
-              <w:t xml:space="preserve">For online meetings: These must be held on Teams and using your </w:t>
-            </w:r>
-            <w:proofErr w:type="spellStart"/>
-            <w:r>
-              <w:rPr>
-                <w:color w:val="EE0000"/>
-              </w:rPr>
-              <w:t>UoD</w:t>
-            </w:r>
-            <w:proofErr w:type="spellEnd"/>
-            <w:r>
-              <w:rPr>
-                <w:color w:val="EE0000"/>
-              </w:rPr>
-              <w:t xml:space="preserve"> account. Therefore, please state this. </w:t>
-            </w:r>
+                <w:color w:val="00B050"/>
+              </w:rPr>
+            </w:pPr>
+            <w:r>
+              <w:rPr>
+                <w:color w:val="00B050"/>
+              </w:rPr>
+              <w:t>In the QMB</w:t>
+            </w:r>
+          </w:p>
+          <w:p>
+            <w:pPr>
+              <w:pStyle w:val="ListParagraph"/>
+              <w:numPr>
+                <w:ilvl w:val="0"/>
+                <w:numId w:val="28"/>
+              </w:numPr>
+              <w:rPr>
+                <w:color w:val="00B050"/>
+              </w:rPr>
+            </w:pPr>
+            <w:r>
+              <w:rPr>
+                <w:color w:val="00B050"/>
+              </w:rPr>
+              <w:t xml:space="preserve">SEE A SAMPLE STATEMENT FOR THIS FURTHER BELOW </w:t>
+            </w:r>
+          </w:p>
+          <w:p>
+            <w:pPr>
+              <w:pStyle w:val="ListParagraph"/>
+              <w:numPr>
+                <w:ilvl w:val="0"/>
+                <w:numId w:val="28"/>
+              </w:numPr>
+              <w:rPr>
+                <w:color w:val="00B050"/>
+              </w:rPr>
+            </w:pPr>
+            <w:r>
+              <w:rPr>
+                <w:color w:val="00B050"/>
+              </w:rPr>
+              <w:t>Look at risk assessment later in the document NEEDS TO BE DONE</w:t>
+            </w:r>
+          </w:p>
+          <w:p>
+            <w:pPr>
+              <w:rPr>
+                <w:color w:val="EE0000"/>
+              </w:rPr>
+            </w:pPr>
+          </w:p>
+          <w:p>
+            <w:pPr>
+              <w:rPr>
+                <w:color w:val="EE0000"/>
+              </w:rPr>
+            </w:pPr>
           </w:p>
           <w:p>
             <w:pPr>
@@ -1702,6 +1908,52 @@
               <w:rPr>
                 <w:color w:val="EE0000"/>
               </w:rPr>
+              <w:t xml:space="preserve">For online meetings: These must be held on Teams and using your </w:t>
+            </w:r>
+            <w:proofErr w:type="spellStart"/>
+            <w:r>
+              <w:rPr>
+                <w:color w:val="EE0000"/>
+              </w:rPr>
+              <w:t>UoD</w:t>
+            </w:r>
+            <w:proofErr w:type="spellEnd"/>
+            <w:r>
+              <w:rPr>
+                <w:color w:val="EE0000"/>
+              </w:rPr>
+              <w:t xml:space="preserve"> account. Therefore, please state this. </w:t>
+            </w:r>
+          </w:p>
+          <w:p>
+            <w:pPr>
+              <w:pStyle w:val="ListParagraph"/>
+              <w:rPr>
+                <w:color w:val="00B050"/>
+              </w:rPr>
+            </w:pPr>
+            <w:r>
+              <w:rPr>
+                <w:color w:val="00B050"/>
+              </w:rPr>
+              <w:t xml:space="preserve">No online meetings will be held </w:t>
+            </w:r>
+          </w:p>
+          <w:p>
+            <w:pPr>
+              <w:pStyle w:val="ListParagraph"/>
+              <w:numPr>
+                <w:ilvl w:val="0"/>
+                <w:numId w:val="22"/>
+              </w:numPr>
+              <w:rPr>
+                <w:color w:val="EE0000"/>
+              </w:rPr>
+            </w:pPr>
+            <w:r>
+              <w:rPr>
+                <w:color w:val="EE0000"/>
+              </w:rPr>
               <w:t>If you are using an online questionnaire to collect data from participants, note the following:</w:t>
             </w:r>
           </w:p>
@@ -1714,13 +1966,16 @@
               </w:numPr>
               <w:rPr>
                 <w:color w:val="EE0000"/>
-              </w:rPr>
-            </w:pPr>
-            <w:r>
-              <w:rPr>
-                <w:color w:val="EE0000"/>
-              </w:rPr>
-              <w:lastRenderedPageBreak/>
+                <w:sz w:val="14"/>
+                <w:szCs w:val="14"/>
+              </w:rPr>
+            </w:pPr>
+            <w:r>
+              <w:rPr>
+                <w:color w:val="EE0000"/>
+                <w:sz w:val="14"/>
+                <w:szCs w:val="14"/>
+              </w:rPr>
               <w:t>For online questionnaires, you must ONLY use Microsoft Forms. Other online survey tools, including Google Forms, cannot be used. Therefore, state that MS Forms will be used.</w:t>
             </w:r>
           </w:p>
@@ -1733,11 +1988,15 @@
               </w:numPr>
               <w:rPr>
                 <w:color w:val="EE0000"/>
-              </w:rPr>
-            </w:pPr>
-            <w:r>
-              <w:rPr>
-                <w:color w:val="EE0000"/>
+                <w:sz w:val="14"/>
+                <w:szCs w:val="14"/>
+              </w:rPr>
+            </w:pPr>
+            <w:r>
+              <w:rPr>
+                <w:color w:val="EE0000"/>
+                <w:sz w:val="14"/>
+                <w:szCs w:val="14"/>
               </w:rPr>
               <w:t xml:space="preserve">You must create and use the online questionnaire through your </w:t>
             </w:r>
@@ -1745,6 +2004,8 @@
             <w:r>
               <w:rPr>
                 <w:color w:val="EE0000"/>
+                <w:sz w:val="14"/>
+                <w:szCs w:val="14"/>
               </w:rPr>
               <w:t>UoD</w:t>
             </w:r>
@@ -1752,6 +2013,8 @@
             <w:r>
               <w:rPr>
                 <w:color w:val="EE0000"/>
+                <w:sz w:val="14"/>
+                <w:szCs w:val="14"/>
               </w:rPr>
               <w:t xml:space="preserve"> account. Therefore, please state that you will do this.</w:t>
             </w:r>
@@ -1765,13 +2028,30 @@
               </w:numPr>
               <w:rPr>
                 <w:color w:val="EE0000"/>
-              </w:rPr>
-            </w:pPr>
-            <w:r>
-              <w:rPr>
-                <w:color w:val="EE0000"/>
+                <w:sz w:val="14"/>
+                <w:szCs w:val="14"/>
+              </w:rPr>
+            </w:pPr>
+            <w:r>
+              <w:rPr>
+                <w:color w:val="EE0000"/>
+                <w:sz w:val="14"/>
+                <w:szCs w:val="14"/>
               </w:rPr>
               <w:t>Microsoft Forms has a setting that can automatically collect the identity (email address) of participants with a University of Dundee email. Unless you are intending to collect identifying information from the people who complete your questionnaire, this setting should be turned OFF to ensure that survey responses remain anonymous. State whether you will be turning this feature off or not. If you are intending to collect personally identifiable information from participants, you will need to explain why. Otherwise, an anonymous questionnaire is a preferred starting point.</w:t>
+            </w:r>
+          </w:p>
+          <w:p>
+            <w:pPr>
+              <w:rPr>
+                <w:color w:val="00B050"/>
+              </w:rPr>
+            </w:pPr>
+            <w:r>
+              <w:rPr>
+                <w:color w:val="00B050"/>
+              </w:rPr>
+              <w:t xml:space="preserve">                No online questionnaires will be used</w:t>
             </w:r>
           </w:p>
           <w:p>
@@ -1801,11 +2081,15 @@
               </w:numPr>
               <w:rPr>
                 <w:color w:val="EE0000"/>
-              </w:rPr>
-            </w:pPr>
-            <w:r>
-              <w:rPr>
-                <w:color w:val="EE0000"/>
+                <w:sz w:val="14"/>
+                <w:szCs w:val="14"/>
+              </w:rPr>
+            </w:pPr>
+            <w:r>
+              <w:rPr>
+                <w:color w:val="EE0000"/>
+                <w:sz w:val="14"/>
+                <w:szCs w:val="14"/>
               </w:rPr>
               <w:t>For example, during in-person sessions, you might be recording answers to questions, taking notes of comments made, or recording observations of tasks being completed (how users got on, the time taken, whether they managed it successfully or not). You may also be asking users to ‘think aloud’ and recording notes of this too.</w:t>
             </w:r>
@@ -1819,11 +2103,15 @@
               </w:numPr>
               <w:rPr>
                 <w:color w:val="EE0000"/>
-              </w:rPr>
-            </w:pPr>
-            <w:r>
-              <w:rPr>
-                <w:color w:val="EE0000"/>
+                <w:sz w:val="14"/>
+                <w:szCs w:val="14"/>
+              </w:rPr>
+            </w:pPr>
+            <w:r>
+              <w:rPr>
+                <w:color w:val="EE0000"/>
+                <w:sz w:val="14"/>
+                <w:szCs w:val="14"/>
               </w:rPr>
               <w:t xml:space="preserve">You can consider using audio recording if you want to record the session for the purposes of transcription. If you do so, you need to obtain the informed consent of the participant to do so, so this must be mentioned in your informed consent form. </w:t>
             </w:r>
@@ -1837,11 +2125,15 @@
               </w:numPr>
               <w:rPr>
                 <w:color w:val="EE0000"/>
-              </w:rPr>
-            </w:pPr>
-            <w:r>
-              <w:rPr>
-                <w:color w:val="EE0000"/>
+                <w:sz w:val="14"/>
+                <w:szCs w:val="14"/>
+              </w:rPr>
+            </w:pPr>
+            <w:r>
+              <w:rPr>
+                <w:color w:val="EE0000"/>
+                <w:sz w:val="14"/>
+                <w:szCs w:val="14"/>
               </w:rPr>
               <w:t xml:space="preserve">Will you be providing users with materials to use, e.g., sketches or user interface mock-ups to explore, or annotate, or even draw themselves? </w:t>
             </w:r>
@@ -1855,11 +2147,15 @@
               </w:numPr>
               <w:rPr>
                 <w:color w:val="EE0000"/>
-              </w:rPr>
-            </w:pPr>
-            <w:r>
-              <w:rPr>
-                <w:color w:val="EE0000"/>
+                <w:sz w:val="14"/>
+                <w:szCs w:val="14"/>
+              </w:rPr>
+            </w:pPr>
+            <w:r>
+              <w:rPr>
+                <w:color w:val="EE0000"/>
+                <w:sz w:val="14"/>
+                <w:szCs w:val="14"/>
               </w:rPr>
               <w:t xml:space="preserve">If you are conducting the session online via Teams, will you be recording the meeting or recording a transcript of the meeting? Please state if you are and explain why. This must be mentioned in your informed consent form. Please note that there may be a ‘Live Transcription’ feature in MS Teams which records the transcription without recording the audio/video of the meeting. </w:t>
             </w:r>
@@ -1885,6 +2181,104 @@
           <w:p>
             <w:pPr>
               <w:pStyle w:val="ListParagraph"/>
+              <w:rPr>
+                <w:color w:val="00B050"/>
+              </w:rPr>
+            </w:pPr>
+            <w:proofErr w:type="gramStart"/>
+            <w:r>
+              <w:rPr>
+                <w:color w:val="00B050"/>
+              </w:rPr>
+              <w:t>a)during</w:t>
+            </w:r>
+            <w:proofErr w:type="gramEnd"/>
+            <w:r>
+              <w:rPr>
+                <w:color w:val="00B050"/>
+              </w:rPr>
+              <w:t xml:space="preserve"> the </w:t>
+            </w:r>
+            <w:proofErr w:type="gramStart"/>
+            <w:r>
+              <w:rPr>
+                <w:color w:val="00B050"/>
+              </w:rPr>
+              <w:t>in person</w:t>
+            </w:r>
+            <w:proofErr w:type="gramEnd"/>
+            <w:r>
+              <w:rPr>
+                <w:color w:val="00B050"/>
+              </w:rPr>
+              <w:t xml:space="preserve"> session success or failure in the tasks given to the participant will be recorded on paper by the developer. After the story board task are complete the participant will go answer a questionnaire, the answers will be collected on MS Forms.</w:t>
+            </w:r>
+          </w:p>
+          <w:p>
+            <w:pPr>
+              <w:pStyle w:val="ListParagraph"/>
+              <w:rPr>
+                <w:color w:val="00B050"/>
+              </w:rPr>
+            </w:pPr>
+            <w:r>
+              <w:rPr>
+                <w:color w:val="00B050"/>
+              </w:rPr>
+              <w:t>b) no audio recording taken</w:t>
+            </w:r>
+          </w:p>
+          <w:p>
+            <w:pPr>
+              <w:pStyle w:val="ListParagraph"/>
+              <w:rPr>
+                <w:color w:val="00B050"/>
+              </w:rPr>
+            </w:pPr>
+            <w:r>
+              <w:rPr>
+                <w:color w:val="00B050"/>
+              </w:rPr>
+              <w:t xml:space="preserve">c) the participant will be using a </w:t>
+            </w:r>
+            <w:r>
+              <w:rPr>
+                <w:color w:val="00B050"/>
+              </w:rPr>
+              <w:t>paper story board to complete task and then using MS Forms on a laptop to record answers to the questionnaire.</w:t>
+            </w:r>
+          </w:p>
+          <w:p>
+            <w:pPr>
+              <w:pStyle w:val="ListParagraph"/>
+              <w:rPr>
+                <w:color w:val="00B050"/>
+              </w:rPr>
+            </w:pPr>
+            <w:r>
+              <w:rPr>
+                <w:color w:val="00B050"/>
+              </w:rPr>
+              <w:t>d) session will not be conducted on teams</w:t>
+            </w:r>
+          </w:p>
+          <w:p>
+            <w:pPr>
+              <w:pStyle w:val="ListParagraph"/>
+              <w:rPr>
+                <w:color w:val="00B050"/>
+              </w:rPr>
+            </w:pPr>
+            <w:r>
+              <w:rPr>
+                <w:color w:val="00B050"/>
+              </w:rPr>
+              <w:t xml:space="preserve">e) information on success of the task will be stored in a notebook that will be transcribed onto a word document after the session. This will be stored on the universities one drive. The results from the questionnaire will also be stored in the universities one drive. </w:t>
+            </w:r>
+          </w:p>
+          <w:p>
+            <w:pPr>
+              <w:pStyle w:val="ListParagraph"/>
               <w:numPr>
                 <w:ilvl w:val="0"/>
                 <w:numId w:val="22"/>
@@ -1989,7 +2383,14 @@
               <w:rPr>
                 <w:color w:val="EE0000"/>
               </w:rPr>
-              <w:t>), general levels of competency (e.g., could be computer experience, or experience with your problem domain whether that be sports, games, others).</w:t>
+              <w:t xml:space="preserve">), general levels of competency </w:t>
+            </w:r>
+            <w:r>
+              <w:rPr>
+                <w:color w:val="EE0000"/>
+              </w:rPr>
+              <w:lastRenderedPageBreak/>
+              <w:t>(e.g., could be computer experience, or experience with your problem domain whether that be sports, games, others).</w:t>
             </w:r>
           </w:p>
           <w:p>
@@ -2007,7 +2408,6 @@
               <w:rPr>
                 <w:color w:val="EE0000"/>
               </w:rPr>
-              <w:lastRenderedPageBreak/>
               <w:t xml:space="preserve">Details of their current situation, e.g., where your software intervention is going to be used. So, any issues or challenges they currently have, what they think your system could help with, any suggested features for your system. </w:t>
             </w:r>
           </w:p>
@@ -2359,7 +2759,15 @@
                 <w:rFonts w:ascii="Calibri" w:hAnsi="Calibri"/>
                 <w:color w:val="EE0000"/>
               </w:rPr>
-              <w:t>Reassurances to the user: “Participants will be reassured that their abilities are not being judged or assessed, that they can refuse to answer questions that they don’t want to, and that they can withdraw any time without reason or consequence. They will also be advised that they can request to have their data removed from the study unless it will not be possible to do so, e.g., if their data has already been anonymised and aggregated with other data collected.”</w:t>
+              <w:t xml:space="preserve">Reassurances to the user: “Participants will be reassured that their abilities are not being judged or assessed, that they can refuse to answer questions that they don’t want to, and that they can withdraw any time without reason or consequence. They will also be advised that they can request to have their data </w:t>
+            </w:r>
+            <w:r>
+              <w:rPr>
+                <w:rFonts w:ascii="Calibri" w:hAnsi="Calibri"/>
+                <w:color w:val="EE0000"/>
+              </w:rPr>
+              <w:lastRenderedPageBreak/>
+              <w:t>removed from the study unless it will not be possible to do so, e.g., if their data has already been anonymised and aggregated with other data collected.”</w:t>
             </w:r>
           </w:p>
           <w:p>
@@ -2379,7 +2787,6 @@
                 <w:bCs/>
                 <w:color w:val="EE0000"/>
               </w:rPr>
-              <w:lastRenderedPageBreak/>
               <w:t>Risk of disclosure**</w:t>
             </w:r>
             <w:r>
@@ -2646,14 +3053,8 @@
               <w:rPr>
                 <w:color w:val="EE0000"/>
               </w:rPr>
-              <w:t xml:space="preserve">After the study activity is complete, a debriefing page will be provided. The participant will be reminded of the purpose of the study and asked to confirm </w:t>
-            </w:r>
-            <w:r>
-              <w:rPr>
-                <w:color w:val="EE0000"/>
-              </w:rPr>
               <w:lastRenderedPageBreak/>
-              <w:t>that they are happy for their data to be used. They will then be thanked for their time, and the session will be concluded.</w:t>
+              <w:t>After the study activity is complete, a debriefing page will be provided. The participant will be reminded of the purpose of the study and asked to confirm that they are happy for their data to be used. They will then be thanked for their time, and the session will be concluded.</w:t>
             </w:r>
           </w:p>
           <w:p>
@@ -2875,7 +3276,15 @@
                 <w:rFonts w:ascii="Calibri" w:hAnsi="Calibri"/>
                 <w:color w:val="EE0000"/>
               </w:rPr>
-              <w:t>. The researcher will ensure they are up to date with first aid guidance for their location, e.g., who to contact in case of emergency. Good hygiene practices will be adhered to. If participants are expected to utilise and interact with equipment, such as a laptop, PC, keyboard, touch screen, mobile devices, pen and paper activities, these will be cleaned prior to and in-between participants. For example, using hygienic cleaning wipes. Good practice will be to wipe down desk areas being used too. If participants are required to interact with or use wearable technologies such as Virtual Reality headsets or controllers, these will be cleaned with hygienic wipes in advance of and in-between participants. Participants will be made aware of cleaning products being used in case they have allergies or other conditions which may result in an adverse reaction to the cleaning products being used.”</w:t>
+              <w:t xml:space="preserve">. The researcher will ensure they are up to date with first aid guidance for their location, e.g., who to contact in case of emergency. Good hygiene practices will be adhered to. If participants are expected to utilise and interact with equipment, such as a laptop, PC, keyboard, touch screen, mobile devices, pen and paper activities, these will be cleaned prior to and in-between participants. For example, using hygienic cleaning wipes. Good practice will be to wipe down desk areas being used too. If participants are required to interact with or use wearable technologies such as Virtual Reality headsets or controllers, these will be cleaned with hygienic wipes in advance of and in-between participants. Participants will be made aware of cleaning </w:t>
+            </w:r>
+            <w:r>
+              <w:rPr>
+                <w:rFonts w:ascii="Calibri" w:hAnsi="Calibri"/>
+                <w:color w:val="EE0000"/>
+              </w:rPr>
+              <w:lastRenderedPageBreak/>
+              <w:t>products being used in case they have allergies or other conditions which may result in an adverse reaction to the cleaning products being used.”</w:t>
             </w:r>
           </w:p>
           <w:p>
@@ -3357,14 +3766,14 @@
               <w:rPr>
                 <w:rFonts w:ascii="Calibri" w:hAnsi="Calibri"/>
               </w:rPr>
-              <w:t xml:space="preserve">use of a private meeting room, ensuring any corridor-facing blinds in the room are closed, ensuring that sessions with different participants are </w:t>
+              <w:t>use of a private meeting room, ensuring any corridor-</w:t>
             </w:r>
             <w:r>
               <w:rPr>
                 <w:rFonts w:ascii="Calibri" w:hAnsi="Calibri"/>
               </w:rPr>
               <w:lastRenderedPageBreak/>
-              <w:t xml:space="preserve">scheduled with a sufficient gap of time between them so that different participants don’t cross each other’s paths inadvertently </w:t>
+              <w:t xml:space="preserve">facing blinds in the room are closed, ensuring that sessions with different participants are scheduled with a sufficient gap of time between them so that different participants don’t cross each other’s paths inadvertently </w:t>
             </w:r>
             <w:r>
               <w:rPr>
@@ -3842,6 +4251,7 @@
               <w:rPr>
                 <w:rFonts w:ascii="Calibri" w:hAnsi="Calibri"/>
               </w:rPr>
+              <w:lastRenderedPageBreak/>
               <w:t>Thematic Analysis</w:t>
             </w:r>
             <w:r>
@@ -3884,7 +4294,6 @@
               <w:rPr>
                 <w:rFonts w:ascii="Calibri" w:hAnsi="Calibri"/>
               </w:rPr>
-              <w:lastRenderedPageBreak/>
               <w:t xml:space="preserve">Content Analysis: </w:t>
             </w:r>
             <w:r>
@@ -4393,6 +4802,7 @@
               <w:rPr>
                 <w:rFonts w:ascii="Calibri" w:hAnsi="Calibri"/>
               </w:rPr>
+              <w:lastRenderedPageBreak/>
               <w:t>If the session is being repeated with another participant, the meeting location will be reset, ensuring the risk assessment and hygiene requirements are met.</w:t>
             </w:r>
           </w:p>
@@ -4408,7 +4818,6 @@
                 <w:rFonts w:ascii="Calibri" w:hAnsi="Calibri"/>
                 <w:color w:val="000000" w:themeColor="text1"/>
               </w:rPr>
-              <w:lastRenderedPageBreak/>
               <w:t>**</w:t>
             </w:r>
             <w:r>
@@ -4649,6 +5058,20 @@
               </w:rPr>
               <w:t>. If necessary, witnessing them doing so and/or engaging in a mock consent process with them.</w:t>
             </w:r>
+          </w:p>
+        </w:tc>
+      </w:tr>
+      <w:tr>
+        <w:tc>
+          <w:tcPr>
+            <w:tcW w:w="9242" w:type="dxa"/>
+          </w:tcPr>
+          <w:p>
+            <w:pPr>
+              <w:rPr>
+                <w:rFonts w:ascii="Calibri" w:hAnsi="Calibri"/>
+              </w:rPr>
+            </w:pPr>
           </w:p>
         </w:tc>
       </w:tr>
@@ -5306,6 +5729,7 @@
                 <w:rFonts w:ascii="Calibri" w:hAnsi="Calibri"/>
                 <w:color w:val="EE0000"/>
               </w:rPr>
+              <w:lastRenderedPageBreak/>
               <w:t>Describe the following:</w:t>
             </w:r>
           </w:p>
@@ -5413,7 +5837,6 @@
                 <w:rFonts w:ascii="Calibri" w:hAnsi="Calibri"/>
                 <w:color w:val="EE0000"/>
               </w:rPr>
-              <w:lastRenderedPageBreak/>
               <w:t>Make clear that you won’t be recruiting participants who are children or vulnerable adults.</w:t>
             </w:r>
             <w:r>
@@ -6329,6 +6752,7 @@
               <w:rPr>
                 <w:rFonts w:ascii="Calibri" w:hAnsi="Calibri"/>
               </w:rPr>
+              <w:lastRenderedPageBreak/>
               <w:t xml:space="preserve">When liaising with participants electronically, the </w:t>
             </w:r>
             <w:r>
@@ -6476,7 +6900,6 @@
               <w:rPr>
                 <w:rFonts w:ascii="Calibri" w:hAnsi="Calibri"/>
               </w:rPr>
-              <w:lastRenderedPageBreak/>
               <w:t xml:space="preserve">Exclusion criteria: </w:t>
             </w:r>
             <w:r>
@@ -7079,6 +7502,7 @@
               <w:rPr>
                 <w:rFonts w:ascii="Calibri" w:hAnsi="Calibri"/>
               </w:rPr>
+              <w:lastRenderedPageBreak/>
               <w:t xml:space="preserve">3d. </w:t>
             </w:r>
             <w:r>
@@ -7230,7 +7654,6 @@
               <w:rPr>
                 <w:rFonts w:ascii="Calibri" w:hAnsi="Calibri"/>
               </w:rPr>
-              <w:lastRenderedPageBreak/>
               <w:t xml:space="preserve">3f. </w:t>
             </w:r>
             <w:r>
@@ -7812,6 +8235,7 @@
         <w:rPr>
           <w:rFonts w:ascii="Calibri" w:hAnsi="Calibri"/>
         </w:rPr>
+        <w:lastRenderedPageBreak/>
         <w:t>If you answered NO to ANY of these question</w:t>
       </w:r>
       <w:r>
@@ -7988,7 +8412,6 @@
         <w:rPr>
           <w:rFonts w:asciiTheme="majorHAnsi" w:hAnsiTheme="majorHAnsi"/>
         </w:rPr>
-        <w:lastRenderedPageBreak/>
         <w:t>1) Data protection legislation</w:t>
       </w:r>
       <w:r>
@@ -8593,7 +9016,6 @@
               <w:rPr>
                 <w:rFonts w:ascii="Calibri" w:hAnsi="Calibri"/>
               </w:rPr>
-              <w:lastRenderedPageBreak/>
               <w:t>4</w:t>
             </w:r>
             <w:r>
@@ -9179,7 +9601,14 @@
         <w:rPr>
           <w:rFonts w:asciiTheme="majorHAnsi" w:hAnsiTheme="majorHAnsi"/>
         </w:rPr>
-        <w:t xml:space="preserve">Include information on: </w:t>
+        <w:t xml:space="preserve">Include </w:t>
+      </w:r>
+      <w:r>
+        <w:rPr>
+          <w:rFonts w:asciiTheme="majorHAnsi" w:hAnsiTheme="majorHAnsi"/>
+        </w:rPr>
+        <w:lastRenderedPageBreak/>
+        <w:t xml:space="preserve">information on: </w:t>
       </w:r>
       <w:proofErr w:type="spellStart"/>
       <w:r>
@@ -9284,14 +9713,7 @@
         <w:rPr>
           <w:rFonts w:asciiTheme="majorHAnsi" w:hAnsiTheme="majorHAnsi"/>
         </w:rPr>
-        <w:t xml:space="preserve">beyond the project (including details on any access restrictions); vi) Processes in place to erase and/or stop processing an </w:t>
-      </w:r>
-      <w:r>
-        <w:rPr>
-          <w:rFonts w:asciiTheme="majorHAnsi" w:hAnsiTheme="majorHAnsi"/>
-        </w:rPr>
-        <w:lastRenderedPageBreak/>
-        <w:t>individual participant’s data (except where this would render impossible or seriously impair the research objectives)</w:t>
+        <w:t>beyond the project (including details on any access restrictions); vi) Processes in place to erase and/or stop processing an individual participant’s data (except where this would render impossible or seriously impair the research objectives)</w:t>
       </w:r>
       <w:r>
         <w:rPr>
@@ -9624,7 +10046,14 @@
               <w:rPr>
                 <w:rFonts w:ascii="Calibri" w:hAnsi="Calibri"/>
               </w:rPr>
-              <w:t xml:space="preserve">. Consent forms will be provided to the Chief Investigator with any copies of these that are held by project students being deleted. </w:t>
+              <w:t xml:space="preserve">. Consent forms will be provided to the Chief Investigator </w:t>
+            </w:r>
+            <w:r>
+              <w:rPr>
+                <w:rFonts w:ascii="Calibri" w:hAnsi="Calibri"/>
+              </w:rPr>
+              <w:lastRenderedPageBreak/>
+              <w:t xml:space="preserve">with any copies of these that are held by project students being deleted. </w:t>
             </w:r>
             <w:r>
               <w:rPr>
@@ -9832,7 +10261,6 @@
               <w:rPr>
                 <w:rFonts w:ascii="Calibri" w:hAnsi="Calibri"/>
               </w:rPr>
-              <w:lastRenderedPageBreak/>
               <w:t xml:space="preserve">(iv) </w:t>
             </w:r>
             <w:r>
@@ -10477,6 +10905,7 @@
               <w:rPr>
                 <w:rFonts w:ascii="Calibri" w:hAnsi="Calibri"/>
               </w:rPr>
+              <w:lastRenderedPageBreak/>
               <w:t>5c.</w:t>
             </w:r>
             <w:r>
@@ -10771,7 +11200,6 @@
               <w:rPr>
                 <w:rFonts w:asciiTheme="majorHAnsi" w:hAnsiTheme="majorHAnsi"/>
               </w:rPr>
-              <w:lastRenderedPageBreak/>
               <w:t>5g</w:t>
             </w:r>
             <w:r>
@@ -11427,6 +11855,7 @@
               <w:rPr>
                 <w:rFonts w:ascii="Calibri" w:hAnsi="Calibri"/>
               </w:rPr>
+              <w:lastRenderedPageBreak/>
               <w:t xml:space="preserve">6b. </w:t>
             </w:r>
             <w:r>
@@ -11603,7 +12032,6 @@
               <w:rPr>
                 <w:rFonts w:ascii="Calibri" w:hAnsi="Calibri"/>
               </w:rPr>
-              <w:lastRenderedPageBreak/>
               <w:t>During the semi-structured interviews, there is a</w:t>
             </w:r>
             <w:r>
@@ -12185,6 +12613,7 @@
               <w:rPr>
                 <w:rFonts w:ascii="Calibri" w:hAnsi="Calibri"/>
               </w:rPr>
+              <w:lastRenderedPageBreak/>
               <w:t xml:space="preserve">7d. </w:t>
             </w:r>
             <w:r>
@@ -13011,6 +13440,7 @@
           <w:sz w:val="28"/>
           <w:szCs w:val="28"/>
         </w:rPr>
+        <w:lastRenderedPageBreak/>
         <w:t>9</w:t>
       </w:r>
       <w:r>
@@ -13294,7 +13724,6 @@
               <w:rPr>
                 <w:rFonts w:ascii="Calibri" w:hAnsi="Calibri"/>
               </w:rPr>
-              <w:lastRenderedPageBreak/>
               <w:t>03. Form B_v1</w:t>
             </w:r>
             <w:r>
@@ -13949,6 +14378,7 @@
         <w:rPr>
           <w:rFonts w:ascii="Calibri" w:hAnsi="Calibri"/>
         </w:rPr>
+        <w:lastRenderedPageBreak/>
         <w:t> </w:t>
       </w:r>
     </w:p>
@@ -14851,7 +15281,21 @@
         <w:rPr>
           <w:rFonts w:asciiTheme="majorHAnsi" w:hAnsiTheme="majorHAnsi"/>
         </w:rPr>
-        <w:t xml:space="preserve"> of personal data you will be required to complete a Data Protection Impact Assessment for your project. Please consult the University’s </w:t>
+        <w:t xml:space="preserve"> of personal </w:t>
+      </w:r>
+      <w:proofErr w:type="gramStart"/>
+      <w:r>
+        <w:rPr>
+          <w:rFonts w:asciiTheme="majorHAnsi" w:hAnsiTheme="majorHAnsi"/>
+        </w:rPr>
+        <w:t>data</w:t>
+      </w:r>
+      <w:proofErr w:type="gramEnd"/>
+      <w:r>
+        <w:rPr>
+          <w:rFonts w:asciiTheme="majorHAnsi" w:hAnsiTheme="majorHAnsi"/>
+        </w:rPr>
+        <w:t xml:space="preserve"> you will be required to complete a Data Protection Impact Assessment for your project. Please consult the University’s </w:t>
       </w:r>
       <w:hyperlink r:id="rId4" w:history="1">
         <w:r>
@@ -14980,7 +15424,15 @@
         <w:t xml:space="preserve"> </w:t>
       </w:r>
       <w:r>
-        <w:t>Data subjects are afforded a number of individual rights by the UK GDPR; derogation from these is permitted in limited circumstances which can include when acting on the legal basis public task. Typically this will include the rights of access, rectification, restriction of process and data portability for example, the right to erasure under the General Data Protection Regulation does not apply if erasing the data would prejudice scientific or historical research, or archiving that is in the public interest.</w:t>
+        <w:t xml:space="preserve">Data subjects are afforded a number of individual rights by the UK GDPR; derogation from these is permitted in limited circumstances which can include when acting on the legal basis public task. </w:t>
+      </w:r>
+      <w:proofErr w:type="gramStart"/>
+      <w:r>
+        <w:t>Typically</w:t>
+      </w:r>
+      <w:proofErr w:type="gramEnd"/>
+      <w:r>
+        <w:t xml:space="preserve"> this will include the rights of access, rectification, restriction of process and data portability for example, the right to erasure under the General Data Protection Regulation does not apply if erasing the data would prejudice scientific or historical research, or archiving that is in the public interest.</w:t>
       </w:r>
     </w:p>
     <w:p>
@@ -15004,7 +15456,15 @@
         <w:t xml:space="preserve"> </w:t>
       </w:r>
       <w:r>
-        <w:t>Where your research involves multiple organisations or jurisdictions there may be additional regulatory and legislative requirements. Where this applies please refer to your Information Governance team.</w:t>
+        <w:t xml:space="preserve">Where your research involves multiple organisations or jurisdictions there may be additional regulatory and legislative requirements. Where this </w:t>
+      </w:r>
+      <w:proofErr w:type="gramStart"/>
+      <w:r>
+        <w:t>applies</w:t>
+      </w:r>
+      <w:proofErr w:type="gramEnd"/>
+      <w:r>
+        <w:t xml:space="preserve"> please refer to your Information Governance team.</w:t>
       </w:r>
     </w:p>
   </w:footnote>
@@ -15478,6 +15938,92 @@
     </w:lvl>
   </w:abstractNum>
   <w:abstractNum w:abstractNumId="4" w15:restartNumberingAfterBreak="0">
+    <w:nsid w:val="17D047BA"/>
+    <w:multiLevelType w:val="hybridMultilevel"/>
+    <w:tmpl w:val="E15C00BE"/>
+    <w:lvl w:ilvl="0" w:tplc="0809000F">
+      <w:start w:val="1"/>
+      <w:numFmt w:val="decimal"/>
+      <w:lvlText w:val="%1."/>
+      <w:lvlJc w:val="left"/>
+      <w:pPr>
+        <w:ind w:left="644" w:hanging="360"/>
+      </w:pPr>
+    </w:lvl>
+    <w:lvl w:ilvl="1" w:tplc="08090019" w:tentative="1">
+      <w:start w:val="1"/>
+      <w:numFmt w:val="lowerLetter"/>
+      <w:lvlText w:val="%2."/>
+      <w:lvlJc w:val="left"/>
+      <w:pPr>
+        <w:ind w:left="1364" w:hanging="360"/>
+      </w:pPr>
+    </w:lvl>
+    <w:lvl w:ilvl="2" w:tplc="0809001B" w:tentative="1">
+      <w:start w:val="1"/>
+      <w:numFmt w:val="lowerRoman"/>
+      <w:lvlText w:val="%3."/>
+      <w:lvlJc w:val="right"/>
+      <w:pPr>
+        <w:ind w:left="2084" w:hanging="180"/>
+      </w:pPr>
+    </w:lvl>
+    <w:lvl w:ilvl="3" w:tplc="0809000F" w:tentative="1">
+      <w:start w:val="1"/>
+      <w:numFmt w:val="decimal"/>
+      <w:lvlText w:val="%4."/>
+      <w:lvlJc w:val="left"/>
+      <w:pPr>
+        <w:ind w:left="2804" w:hanging="360"/>
+      </w:pPr>
+    </w:lvl>
+    <w:lvl w:ilvl="4" w:tplc="08090019" w:tentative="1">
+      <w:start w:val="1"/>
+      <w:numFmt w:val="lowerLetter"/>
+      <w:lvlText w:val="%5."/>
+      <w:lvlJc w:val="left"/>
+      <w:pPr>
+        <w:ind w:left="3524" w:hanging="360"/>
+      </w:pPr>
+    </w:lvl>
+    <w:lvl w:ilvl="5" w:tplc="0809001B" w:tentative="1">
+      <w:start w:val="1"/>
+      <w:numFmt w:val="lowerRoman"/>
+      <w:lvlText w:val="%6."/>
+      <w:lvlJc w:val="right"/>
+      <w:pPr>
+        <w:ind w:left="4244" w:hanging="180"/>
+      </w:pPr>
+    </w:lvl>
+    <w:lvl w:ilvl="6" w:tplc="0809000F" w:tentative="1">
+      <w:start w:val="1"/>
+      <w:numFmt w:val="decimal"/>
+      <w:lvlText w:val="%7."/>
+      <w:lvlJc w:val="left"/>
+      <w:pPr>
+        <w:ind w:left="4964" w:hanging="360"/>
+      </w:pPr>
+    </w:lvl>
+    <w:lvl w:ilvl="7" w:tplc="08090019" w:tentative="1">
+      <w:start w:val="1"/>
+      <w:numFmt w:val="lowerLetter"/>
+      <w:lvlText w:val="%8."/>
+      <w:lvlJc w:val="left"/>
+      <w:pPr>
+        <w:ind w:left="5684" w:hanging="360"/>
+      </w:pPr>
+    </w:lvl>
+    <w:lvl w:ilvl="8" w:tplc="0809001B" w:tentative="1">
+      <w:start w:val="1"/>
+      <w:numFmt w:val="lowerRoman"/>
+      <w:lvlText w:val="%9."/>
+      <w:lvlJc w:val="right"/>
+      <w:pPr>
+        <w:ind w:left="6404" w:hanging="180"/>
+      </w:pPr>
+    </w:lvl>
+  </w:abstractNum>
+  <w:abstractNum w:abstractNumId="5" w15:restartNumberingAfterBreak="0">
     <w:nsid w:val="19771908"/>
     <w:multiLevelType w:val="hybridMultilevel"/>
     <w:tmpl w:val="F9909AFA"/>
@@ -15566,7 +16112,7 @@
       </w:pPr>
     </w:lvl>
   </w:abstractNum>
-  <w:abstractNum w:abstractNumId="5" w15:restartNumberingAfterBreak="0">
+  <w:abstractNum w:abstractNumId="6" w15:restartNumberingAfterBreak="0">
     <w:nsid w:val="1B2F0F35"/>
     <w:multiLevelType w:val="hybridMultilevel"/>
     <w:tmpl w:val="E8B29FDA"/>
@@ -15679,7 +16225,7 @@
       </w:rPr>
     </w:lvl>
   </w:abstractNum>
-  <w:abstractNum w:abstractNumId="6" w15:restartNumberingAfterBreak="0">
+  <w:abstractNum w:abstractNumId="7" w15:restartNumberingAfterBreak="0">
     <w:nsid w:val="1F732439"/>
     <w:multiLevelType w:val="hybridMultilevel"/>
     <w:tmpl w:val="D0723016"/>
@@ -15792,7 +16338,7 @@
       </w:rPr>
     </w:lvl>
   </w:abstractNum>
-  <w:abstractNum w:abstractNumId="7" w15:restartNumberingAfterBreak="0">
+  <w:abstractNum w:abstractNumId="8" w15:restartNumberingAfterBreak="0">
     <w:nsid w:val="24225A71"/>
     <w:multiLevelType w:val="hybridMultilevel"/>
     <w:tmpl w:val="E11465A0"/>
@@ -15904,7 +16450,7 @@
       </w:rPr>
     </w:lvl>
   </w:abstractNum>
-  <w:abstractNum w:abstractNumId="8" w15:restartNumberingAfterBreak="0">
+  <w:abstractNum w:abstractNumId="9" w15:restartNumberingAfterBreak="0">
     <w:nsid w:val="243250DB"/>
     <w:multiLevelType w:val="hybridMultilevel"/>
     <w:tmpl w:val="D1E0323C"/>
@@ -16016,7 +16562,7 @@
       </w:rPr>
     </w:lvl>
   </w:abstractNum>
-  <w:abstractNum w:abstractNumId="9" w15:restartNumberingAfterBreak="0">
+  <w:abstractNum w:abstractNumId="10" w15:restartNumberingAfterBreak="0">
     <w:nsid w:val="24644B76"/>
     <w:multiLevelType w:val="hybridMultilevel"/>
     <w:tmpl w:val="B504E020"/>
@@ -16129,7 +16675,7 @@
       </w:rPr>
     </w:lvl>
   </w:abstractNum>
-  <w:abstractNum w:abstractNumId="10" w15:restartNumberingAfterBreak="0">
+  <w:abstractNum w:abstractNumId="11" w15:restartNumberingAfterBreak="0">
     <w:nsid w:val="282F51F9"/>
     <w:multiLevelType w:val="hybridMultilevel"/>
     <w:tmpl w:val="76DA210A"/>
@@ -16242,7 +16788,7 @@
       </w:rPr>
     </w:lvl>
   </w:abstractNum>
-  <w:abstractNum w:abstractNumId="11" w15:restartNumberingAfterBreak="0">
+  <w:abstractNum w:abstractNumId="12" w15:restartNumberingAfterBreak="0">
     <w:nsid w:val="28A32049"/>
     <w:multiLevelType w:val="multilevel"/>
     <w:tmpl w:val="8FFC450C"/>
@@ -16355,7 +16901,120 @@
       </w:pPr>
     </w:lvl>
   </w:abstractNum>
-  <w:abstractNum w:abstractNumId="12" w15:restartNumberingAfterBreak="0">
+  <w:abstractNum w:abstractNumId="13" w15:restartNumberingAfterBreak="0">
+    <w:nsid w:val="33B14370"/>
+    <w:multiLevelType w:val="hybridMultilevel"/>
+    <w:tmpl w:val="E51E5CE6"/>
+    <w:lvl w:ilvl="0" w:tplc="08090001">
+      <w:start w:val="1"/>
+      <w:numFmt w:val="bullet"/>
+      <w:lvlText w:val=""/>
+      <w:lvlJc w:val="left"/>
+      <w:pPr>
+        <w:ind w:left="720" w:hanging="360"/>
+      </w:pPr>
+      <w:rPr>
+        <w:rFonts w:ascii="Symbol" w:hAnsi="Symbol" w:hint="default"/>
+      </w:rPr>
+    </w:lvl>
+    <w:lvl w:ilvl="1" w:tplc="08090003" w:tentative="1">
+      <w:start w:val="1"/>
+      <w:numFmt w:val="bullet"/>
+      <w:lvlText w:val="o"/>
+      <w:lvlJc w:val="left"/>
+      <w:pPr>
+        <w:ind w:left="1440" w:hanging="360"/>
+      </w:pPr>
+      <w:rPr>
+        <w:rFonts w:ascii="Courier New" w:hAnsi="Courier New" w:cs="Courier New" w:hint="default"/>
+      </w:rPr>
+    </w:lvl>
+    <w:lvl w:ilvl="2" w:tplc="08090005" w:tentative="1">
+      <w:start w:val="1"/>
+      <w:numFmt w:val="bullet"/>
+      <w:lvlText w:val=""/>
+      <w:lvlJc w:val="left"/>
+      <w:pPr>
+        <w:ind w:left="2160" w:hanging="360"/>
+      </w:pPr>
+      <w:rPr>
+        <w:rFonts w:ascii="Wingdings" w:hAnsi="Wingdings" w:hint="default"/>
+      </w:rPr>
+    </w:lvl>
+    <w:lvl w:ilvl="3" w:tplc="08090001" w:tentative="1">
+      <w:start w:val="1"/>
+      <w:numFmt w:val="bullet"/>
+      <w:lvlText w:val=""/>
+      <w:lvlJc w:val="left"/>
+      <w:pPr>
+        <w:ind w:left="2880" w:hanging="360"/>
+      </w:pPr>
+      <w:rPr>
+        <w:rFonts w:ascii="Symbol" w:hAnsi="Symbol" w:hint="default"/>
+      </w:rPr>
+    </w:lvl>
+    <w:lvl w:ilvl="4" w:tplc="08090003" w:tentative="1">
+      <w:start w:val="1"/>
+      <w:numFmt w:val="bullet"/>
+      <w:lvlText w:val="o"/>
+      <w:lvlJc w:val="left"/>
+      <w:pPr>
+        <w:ind w:left="3600" w:hanging="360"/>
+      </w:pPr>
+      <w:rPr>
+        <w:rFonts w:ascii="Courier New" w:hAnsi="Courier New" w:cs="Courier New" w:hint="default"/>
+      </w:rPr>
+    </w:lvl>
+    <w:lvl w:ilvl="5" w:tplc="08090005" w:tentative="1">
+      <w:start w:val="1"/>
+      <w:numFmt w:val="bullet"/>
+      <w:lvlText w:val=""/>
+      <w:lvlJc w:val="left"/>
+      <w:pPr>
+        <w:ind w:left="4320" w:hanging="360"/>
+      </w:pPr>
+      <w:rPr>
+        <w:rFonts w:ascii="Wingdings" w:hAnsi="Wingdings" w:hint="default"/>
+      </w:rPr>
+    </w:lvl>
+    <w:lvl w:ilvl="6" w:tplc="08090001" w:tentative="1">
+      <w:start w:val="1"/>
+      <w:numFmt w:val="bullet"/>
+      <w:lvlText w:val=""/>
+      <w:lvlJc w:val="left"/>
+      <w:pPr>
+        <w:ind w:left="5040" w:hanging="360"/>
+      </w:pPr>
+      <w:rPr>
+        <w:rFonts w:ascii="Symbol" w:hAnsi="Symbol" w:hint="default"/>
+      </w:rPr>
+    </w:lvl>
+    <w:lvl w:ilvl="7" w:tplc="08090003" w:tentative="1">
+      <w:start w:val="1"/>
+      <w:numFmt w:val="bullet"/>
+      <w:lvlText w:val="o"/>
+      <w:lvlJc w:val="left"/>
+      <w:pPr>
+        <w:ind w:left="5760" w:hanging="360"/>
+      </w:pPr>
+      <w:rPr>
+        <w:rFonts w:ascii="Courier New" w:hAnsi="Courier New" w:cs="Courier New" w:hint="default"/>
+      </w:rPr>
+    </w:lvl>
+    <w:lvl w:ilvl="8" w:tplc="08090005" w:tentative="1">
+      <w:start w:val="1"/>
+      <w:numFmt w:val="bullet"/>
+      <w:lvlText w:val=""/>
+      <w:lvlJc w:val="left"/>
+      <w:pPr>
+        <w:ind w:left="6480" w:hanging="360"/>
+      </w:pPr>
+      <w:rPr>
+        <w:rFonts w:ascii="Wingdings" w:hAnsi="Wingdings" w:hint="default"/>
+      </w:rPr>
+    </w:lvl>
+  </w:abstractNum>
+  <w:abstractNum w:abstractNumId="14" w15:restartNumberingAfterBreak="0">
     <w:nsid w:val="3FD935C0"/>
     <w:multiLevelType w:val="hybridMultilevel"/>
     <w:tmpl w:val="9F6A377A"/>
@@ -16441,7 +17100,7 @@
       </w:pPr>
     </w:lvl>
   </w:abstractNum>
-  <w:abstractNum w:abstractNumId="13" w15:restartNumberingAfterBreak="0">
+  <w:abstractNum w:abstractNumId="15" w15:restartNumberingAfterBreak="0">
     <w:nsid w:val="401B0164"/>
     <w:multiLevelType w:val="hybridMultilevel"/>
     <w:tmpl w:val="320C3EEC"/>
@@ -16554,7 +17213,7 @@
       </w:rPr>
     </w:lvl>
   </w:abstractNum>
-  <w:abstractNum w:abstractNumId="14" w15:restartNumberingAfterBreak="0">
+  <w:abstractNum w:abstractNumId="16" w15:restartNumberingAfterBreak="0">
     <w:nsid w:val="44B80294"/>
     <w:multiLevelType w:val="hybridMultilevel"/>
     <w:tmpl w:val="7C621F52"/>
@@ -16667,7 +17326,7 @@
       </w:rPr>
     </w:lvl>
   </w:abstractNum>
-  <w:abstractNum w:abstractNumId="15" w15:restartNumberingAfterBreak="0">
+  <w:abstractNum w:abstractNumId="17" w15:restartNumberingAfterBreak="0">
     <w:nsid w:val="4DBD1450"/>
     <w:multiLevelType w:val="hybridMultilevel"/>
     <w:tmpl w:val="F9909AFA"/>
@@ -16756,7 +17415,7 @@
       </w:pPr>
     </w:lvl>
   </w:abstractNum>
-  <w:abstractNum w:abstractNumId="16" w15:restartNumberingAfterBreak="0">
+  <w:abstractNum w:abstractNumId="18" w15:restartNumberingAfterBreak="0">
     <w:nsid w:val="5294510D"/>
     <w:multiLevelType w:val="multilevel"/>
     <w:tmpl w:val="27D8F344"/>
@@ -16869,7 +17528,7 @@
       </w:pPr>
     </w:lvl>
   </w:abstractNum>
-  <w:abstractNum w:abstractNumId="17" w15:restartNumberingAfterBreak="0">
+  <w:abstractNum w:abstractNumId="19" w15:restartNumberingAfterBreak="0">
     <w:nsid w:val="57005C38"/>
     <w:multiLevelType w:val="hybridMultilevel"/>
     <w:tmpl w:val="4A424D6A"/>
@@ -16982,7 +17641,7 @@
       </w:rPr>
     </w:lvl>
   </w:abstractNum>
-  <w:abstractNum w:abstractNumId="18" w15:restartNumberingAfterBreak="0">
+  <w:abstractNum w:abstractNumId="20" w15:restartNumberingAfterBreak="0">
     <w:nsid w:val="59183B0F"/>
     <w:multiLevelType w:val="hybridMultilevel"/>
     <w:tmpl w:val="FF005D04"/>
@@ -17074,7 +17733,96 @@
       </w:pPr>
     </w:lvl>
   </w:abstractNum>
-  <w:abstractNum w:abstractNumId="19" w15:restartNumberingAfterBreak="0">
+  <w:abstractNum w:abstractNumId="21" w15:restartNumberingAfterBreak="0">
+    <w:nsid w:val="600C0800"/>
+    <w:multiLevelType w:val="hybridMultilevel"/>
+    <w:tmpl w:val="3BBE7A2C"/>
+    <w:lvl w:ilvl="0" w:tplc="08090017">
+      <w:start w:val="1"/>
+      <w:numFmt w:val="lowerLetter"/>
+      <w:lvlText w:val="%1)"/>
+      <w:lvlJc w:val="left"/>
+      <w:pPr>
+        <w:ind w:left="720" w:hanging="360"/>
+      </w:pPr>
+      <w:rPr>
+        <w:rFonts w:hint="default"/>
+      </w:rPr>
+    </w:lvl>
+    <w:lvl w:ilvl="1" w:tplc="08090019" w:tentative="1">
+      <w:start w:val="1"/>
+      <w:numFmt w:val="lowerLetter"/>
+      <w:lvlText w:val="%2."/>
+      <w:lvlJc w:val="left"/>
+      <w:pPr>
+        <w:ind w:left="1440" w:hanging="360"/>
+      </w:pPr>
+    </w:lvl>
+    <w:lvl w:ilvl="2" w:tplc="0809001B" w:tentative="1">
+      <w:start w:val="1"/>
+      <w:numFmt w:val="lowerRoman"/>
+      <w:lvlText w:val="%3."/>
+      <w:lvlJc w:val="right"/>
+      <w:pPr>
+        <w:ind w:left="2160" w:hanging="180"/>
+      </w:pPr>
+    </w:lvl>
+    <w:lvl w:ilvl="3" w:tplc="0809000F" w:tentative="1">
+      <w:start w:val="1"/>
+      <w:numFmt w:val="decimal"/>
+      <w:lvlText w:val="%4."/>
+      <w:lvlJc w:val="left"/>
+      <w:pPr>
+        <w:ind w:left="2880" w:hanging="360"/>
+      </w:pPr>
+    </w:lvl>
+    <w:lvl w:ilvl="4" w:tplc="08090019" w:tentative="1">
+      <w:start w:val="1"/>
+      <w:numFmt w:val="lowerLetter"/>
+      <w:lvlText w:val="%5."/>
+      <w:lvlJc w:val="left"/>
+      <w:pPr>
+        <w:ind w:left="3600" w:hanging="360"/>
+      </w:pPr>
+    </w:lvl>
+    <w:lvl w:ilvl="5" w:tplc="0809001B" w:tentative="1">
+      <w:start w:val="1"/>
+      <w:numFmt w:val="lowerRoman"/>
+      <w:lvlText w:val="%6."/>
+      <w:lvlJc w:val="right"/>
+      <w:pPr>
+        <w:ind w:left="4320" w:hanging="180"/>
+      </w:pPr>
+    </w:lvl>
+    <w:lvl w:ilvl="6" w:tplc="0809000F" w:tentative="1">
+      <w:start w:val="1"/>
+      <w:numFmt w:val="decimal"/>
+      <w:lvlText w:val="%7."/>
+      <w:lvlJc w:val="left"/>
+      <w:pPr>
+        <w:ind w:left="5040" w:hanging="360"/>
+      </w:pPr>
+    </w:lvl>
+    <w:lvl w:ilvl="7" w:tplc="08090019" w:tentative="1">
+      <w:start w:val="1"/>
+      <w:numFmt w:val="lowerLetter"/>
+      <w:lvlText w:val="%8."/>
+      <w:lvlJc w:val="left"/>
+      <w:pPr>
+        <w:ind w:left="5760" w:hanging="360"/>
+      </w:pPr>
+    </w:lvl>
+    <w:lvl w:ilvl="8" w:tplc="0809001B" w:tentative="1">
+      <w:start w:val="1"/>
+      <w:numFmt w:val="lowerRoman"/>
+      <w:lvlText w:val="%9."/>
+      <w:lvlJc w:val="right"/>
+      <w:pPr>
+        <w:ind w:left="6480" w:hanging="180"/>
+      </w:pPr>
+    </w:lvl>
+  </w:abstractNum>
+  <w:abstractNum w:abstractNumId="22" w15:restartNumberingAfterBreak="0">
     <w:nsid w:val="70536B80"/>
     <w:multiLevelType w:val="hybridMultilevel"/>
     <w:tmpl w:val="A246EA12"/>
@@ -17187,7 +17935,7 @@
       </w:rPr>
     </w:lvl>
   </w:abstractNum>
-  <w:abstractNum w:abstractNumId="20" w15:restartNumberingAfterBreak="0">
+  <w:abstractNum w:abstractNumId="23" w15:restartNumberingAfterBreak="0">
     <w:nsid w:val="78313BF4"/>
     <w:multiLevelType w:val="hybridMultilevel"/>
     <w:tmpl w:val="A1943A7A"/>
@@ -17301,19 +18049,19 @@
     </w:lvl>
   </w:abstractNum>
   <w:num w:numId="1" w16cid:durableId="511995542">
-    <w:abstractNumId w:val="16"/>
+    <w:abstractNumId w:val="18"/>
   </w:num>
   <w:num w:numId="2" w16cid:durableId="1561290118">
     <w:abstractNumId w:val="3"/>
   </w:num>
   <w:num w:numId="3" w16cid:durableId="667438823">
+    <w:abstractNumId w:val="9"/>
+  </w:num>
+  <w:num w:numId="4" w16cid:durableId="776798319">
     <w:abstractNumId w:val="8"/>
   </w:num>
-  <w:num w:numId="4" w16cid:durableId="776798319">
-    <w:abstractNumId w:val="7"/>
-  </w:num>
   <w:num w:numId="5" w16cid:durableId="484008853">
-    <w:abstractNumId w:val="12"/>
+    <w:abstractNumId w:val="14"/>
     <w:lvlOverride w:ilvl="0">
       <w:startOverride w:val="1"/>
     </w:lvlOverride>
@@ -17343,22 +18091,22 @@
     </w:lvlOverride>
   </w:num>
   <w:num w:numId="6" w16cid:durableId="666860288">
-    <w:abstractNumId w:val="14"/>
+    <w:abstractNumId w:val="16"/>
   </w:num>
   <w:num w:numId="7" w16cid:durableId="93980121">
-    <w:abstractNumId w:val="6"/>
+    <w:abstractNumId w:val="7"/>
   </w:num>
   <w:num w:numId="8" w16cid:durableId="260450493">
     <w:abstractNumId w:val="3"/>
   </w:num>
   <w:num w:numId="9" w16cid:durableId="332873965">
-    <w:abstractNumId w:val="12"/>
+    <w:abstractNumId w:val="14"/>
   </w:num>
   <w:num w:numId="10" w16cid:durableId="71244692">
-    <w:abstractNumId w:val="17"/>
+    <w:abstractNumId w:val="19"/>
   </w:num>
   <w:num w:numId="11" w16cid:durableId="1550721058">
-    <w:abstractNumId w:val="13"/>
+    <w:abstractNumId w:val="15"/>
   </w:num>
   <w:num w:numId="12" w16cid:durableId="1334918243">
     <w:abstractNumId w:val="0"/>
@@ -17397,13 +18145,13 @@
     <w:abstractNumId w:val="1"/>
   </w:num>
   <w:num w:numId="15" w16cid:durableId="848368049">
-    <w:abstractNumId w:val="10"/>
+    <w:abstractNumId w:val="11"/>
   </w:num>
   <w:num w:numId="16" w16cid:durableId="505829020">
-    <w:abstractNumId w:val="11"/>
+    <w:abstractNumId w:val="12"/>
   </w:num>
   <w:num w:numId="17" w16cid:durableId="577515970">
-    <w:abstractNumId w:val="20"/>
+    <w:abstractNumId w:val="23"/>
     <w:lvlOverride w:ilvl="0">
       <w:startOverride w:val="1"/>
     </w:lvlOverride>
@@ -17433,28 +18181,37 @@
     </w:lvlOverride>
   </w:num>
   <w:num w:numId="18" w16cid:durableId="1940288603">
+    <w:abstractNumId w:val="6"/>
+  </w:num>
+  <w:num w:numId="19" w16cid:durableId="991560218">
+    <w:abstractNumId w:val="23"/>
+  </w:num>
+  <w:num w:numId="20" w16cid:durableId="1004169833">
     <w:abstractNumId w:val="5"/>
   </w:num>
-  <w:num w:numId="19" w16cid:durableId="991560218">
-    <w:abstractNumId w:val="20"/>
-  </w:num>
-  <w:num w:numId="20" w16cid:durableId="1004169833">
-    <w:abstractNumId w:val="4"/>
-  </w:num>
   <w:num w:numId="21" w16cid:durableId="2073387859">
-    <w:abstractNumId w:val="15"/>
+    <w:abstractNumId w:val="17"/>
   </w:num>
   <w:num w:numId="22" w16cid:durableId="917978739">
     <w:abstractNumId w:val="2"/>
   </w:num>
   <w:num w:numId="23" w16cid:durableId="1289773368">
-    <w:abstractNumId w:val="19"/>
+    <w:abstractNumId w:val="22"/>
   </w:num>
   <w:num w:numId="24" w16cid:durableId="1545945671">
-    <w:abstractNumId w:val="18"/>
+    <w:abstractNumId w:val="20"/>
   </w:num>
   <w:num w:numId="25" w16cid:durableId="735398490">
-    <w:abstractNumId w:val="9"/>
+    <w:abstractNumId w:val="10"/>
+  </w:num>
+  <w:num w:numId="26" w16cid:durableId="1538927643">
+    <w:abstractNumId w:val="13"/>
+  </w:num>
+  <w:num w:numId="27" w16cid:durableId="1620187207">
+    <w:abstractNumId w:val="4"/>
+  </w:num>
+  <w:num w:numId="28" w16cid:durableId="1018854058">
+    <w:abstractNumId w:val="21"/>
   </w:num>
 </w:numbering>
 </file>
@@ -18169,6 +18926,22 @@
       <w:contextualSpacing/>
     </w:pPr>
   </w:style>
+  <w:style w:type="paragraph" w:styleId="NormalWeb">
+    <w:name w:val="Normal (Web)"/>
+    <w:basedOn w:val="Normal"/>
+    <w:uiPriority w:val="99"/>
+    <w:unhideWhenUsed/>
+    <w:rsid w:val="00F14086"/>
+    <w:pPr>
+      <w:spacing w:before="100" w:beforeAutospacing="1" w:after="100" w:afterAutospacing="1" w:line="240" w:lineRule="auto"/>
+    </w:pPr>
+    <w:rPr>
+      <w:rFonts w:ascii="Times New Roman" w:eastAsia="Times New Roman" w:hAnsi="Times New Roman" w:cs="Times New Roman"/>
+      <w:sz w:val="24"/>
+      <w:szCs w:val="24"/>
+      <w:lang w:eastAsia="en-GB"/>
+    </w:rPr>
+  </w:style>
 </w:styles>
 </file>
 
@@ -18493,15 +19266,6 @@
 </file>
 
 <file path=customXml/item1.xml><?xml version="1.0" encoding="utf-8"?>
-<?mso-contentType ?>
-<FormTemplates xmlns="http://schemas.microsoft.com/sharepoint/v3/contenttype/forms">
-  <Display>DocumentLibraryForm</Display>
-  <Edit>DocumentLibraryForm</Edit>
-  <New>DocumentLibraryForm</New>
-</FormTemplates>
-</file>
-
-<file path=customXml/item2.xml><?xml version="1.0" encoding="utf-8"?>
 <ct:contentTypeSchema xmlns:ct="http://schemas.microsoft.com/office/2006/metadata/contentType" xmlns:ma="http://schemas.microsoft.com/office/2006/metadata/properties/metaAttributes" ct:_="" ma:_="" ma:contentTypeName="Document" ma:contentTypeID="0x010100E21E2FC40F2F9849A2101429659C885F" ma:contentTypeVersion="18" ma:contentTypeDescription="Create a new document." ma:contentTypeScope="" ma:versionID="846039444d366d22fd92ed571c056e6a">
   <xsd:schema xmlns:xsd="http://www.w3.org/2001/XMLSchema" xmlns:xs="http://www.w3.org/2001/XMLSchema" xmlns:p="http://schemas.microsoft.com/office/2006/metadata/properties" xmlns:ns3="57d8a762-ad9e-4d6d-b050-672b9de5a367" xmlns:ns4="69302c11-379d-46f2-838b-87b5f21836a2" targetNamespace="http://schemas.microsoft.com/office/2006/metadata/properties" ma:root="true" ma:fieldsID="224c7245fac8abc9a7dcb4d94b86958a" ns3:_="" ns4:_="">
     <xsd:import namespace="57d8a762-ad9e-4d6d-b050-672b9de5a367"/>
@@ -18754,11 +19518,11 @@
 </ct:contentTypeSchema>
 </file>
 
-<file path=customXml/item3.xml><?xml version="1.0" encoding="utf-8"?>
+<file path=customXml/item2.xml><?xml version="1.0" encoding="utf-8"?>
 <b:Sources xmlns:b="http://schemas.openxmlformats.org/officeDocument/2006/bibliography" xmlns="http://schemas.openxmlformats.org/officeDocument/2006/bibliography" SelectedStyle="\APASixthEditionOfficeOnline.xsl" StyleName="APA" Version="6"/>
 </file>
 
-<file path=customXml/item4.xml><?xml version="1.0" encoding="utf-8"?>
+<file path=customXml/item3.xml><?xml version="1.0" encoding="utf-8"?>
 <p:properties xmlns:p="http://schemas.microsoft.com/office/2006/metadata/properties" xmlns:xsi="http://www.w3.org/2001/XMLSchema-instance" xmlns:pc="http://schemas.microsoft.com/office/infopath/2007/PartnerControls">
   <documentManagement>
     <_activity xmlns="57d8a762-ad9e-4d6d-b050-672b9de5a367" xsi:nil="true"/>
@@ -18766,15 +19530,16 @@
 </p:properties>
 </file>
 
-<file path=customXml/itemProps1.xml><?xml version="1.0" encoding="utf-8"?>
-<ds:datastoreItem xmlns:ds="http://schemas.openxmlformats.org/officeDocument/2006/customXml" ds:itemID="{DC8816E8-4B7F-4AFE-903F-4F41526C5A75}">
-  <ds:schemaRefs>
-    <ds:schemaRef ds:uri="http://schemas.microsoft.com/sharepoint/v3/contenttype/forms"/>
-  </ds:schemaRefs>
-</ds:datastoreItem>
+<file path=customXml/item4.xml><?xml version="1.0" encoding="utf-8"?>
+<?mso-contentType ?>
+<FormTemplates xmlns="http://schemas.microsoft.com/sharepoint/v3/contenttype/forms">
+  <Display>DocumentLibraryForm</Display>
+  <Edit>DocumentLibraryForm</Edit>
+  <New>DocumentLibraryForm</New>
+</FormTemplates>
 </file>
 
-<file path=customXml/itemProps2.xml><?xml version="1.0" encoding="utf-8"?>
+<file path=customXml/itemProps1.xml><?xml version="1.0" encoding="utf-8"?>
 <ds:datastoreItem xmlns:ds="http://schemas.openxmlformats.org/officeDocument/2006/customXml" ds:itemID="{44161078-4144-4F37-800E-D77C820BE783}">
   <ds:schemaRefs>
     <ds:schemaRef ds:uri="http://schemas.microsoft.com/office/2006/metadata/contentType"/>
@@ -18793,7 +19558,7 @@
 </ds:datastoreItem>
 </file>
 
-<file path=customXml/itemProps3.xml><?xml version="1.0" encoding="utf-8"?>
+<file path=customXml/itemProps2.xml><?xml version="1.0" encoding="utf-8"?>
 <ds:datastoreItem xmlns:ds="http://schemas.openxmlformats.org/officeDocument/2006/customXml" ds:itemID="{2F9030A0-6EE7-44DE-95FE-59CC9C6157CE}">
   <ds:schemaRefs>
     <ds:schemaRef ds:uri="http://schemas.openxmlformats.org/officeDocument/2006/bibliography"/>
@@ -18801,7 +19566,7 @@
 </ds:datastoreItem>
 </file>
 
-<file path=customXml/itemProps4.xml><?xml version="1.0" encoding="utf-8"?>
+<file path=customXml/itemProps3.xml><?xml version="1.0" encoding="utf-8"?>
 <ds:datastoreItem xmlns:ds="http://schemas.openxmlformats.org/officeDocument/2006/customXml" ds:itemID="{5F094DC4-E785-4ACF-8C93-6A017C0AE2A7}">
   <ds:schemaRefs>
     <ds:schemaRef ds:uri="http://schemas.microsoft.com/office/2006/metadata/properties"/>
@@ -18809,4 +19574,12 @@
     <ds:schemaRef ds:uri="57d8a762-ad9e-4d6d-b050-672b9de5a367"/>
   </ds:schemaRefs>
 </ds:datastoreItem>
+</file>
+
+<file path=customXml/itemProps4.xml><?xml version="1.0" encoding="utf-8"?>
+<ds:datastoreItem xmlns:ds="http://schemas.openxmlformats.org/officeDocument/2006/customXml" ds:itemID="{DC8816E8-4B7F-4AFE-903F-4F41526C5A75}">
+  <ds:schemaRefs>
+    <ds:schemaRef ds:uri="http://schemas.microsoft.com/sharepoint/v3/contenttype/forms"/>
+  </ds:schemaRefs>
+</ds:datastoreItem>
 </file>
</xml_diff>